<commit_message>
Update: documentação 3's, quiz, integração cadastro,
</commit_message>
<xml_diff>
--- a/Documentação/Documentação-Marvel.docx
+++ b/Documentação/Documentação-Marvel.docx
@@ -3,8 +3,14 @@
 <w:document xmlns:wpc="http://schemas.microsoft.com/office/word/2010/wordprocessingCanvas" xmlns:cx="http://schemas.microsoft.com/office/drawing/2014/chartex" xmlns:mc="http://schemas.openxmlformats.org/markup-compatibility/2006" xmlns:o="urn:schemas-microsoft-com:office:office" xmlns:r="http://schemas.openxmlformats.org/officeDocument/2006/relationships" xmlns:m="http://schemas.openxmlformats.org/officeDocument/2006/math" xmlns:v="urn:schemas-microsoft-com:vml" xmlns:wp14="http://schemas.microsoft.com/office/word/2010/wordprocessingDrawing" xmlns:wp="http://schemas.openxmlformats.org/drawingml/2006/wordprocessingDrawing" xmlns:w10="urn:schemas-microsoft-com:office:word" xmlns:w="http://schemas.openxmlformats.org/wordprocessingml/2006/main" xmlns:w14="http://schemas.microsoft.com/office/word/2010/wordml" xmlns:w15="http://schemas.microsoft.com/office/word/2012/wordml" xmlns:w16se="http://schemas.microsoft.com/office/word/2015/wordml/symex" xmlns:wpg="http://schemas.microsoft.com/office/word/2010/wordprocessingGroup" xmlns:wpi="http://schemas.microsoft.com/office/word/2010/wordprocessingInk" xmlns:wne="http://schemas.microsoft.com/office/word/2006/wordml" xmlns:wps="http://schemas.microsoft.com/office/word/2010/wordprocessingShape" mc:Ignorable="w14 w15 w16se wp14">
   <w:body>
     <w:p>
-      <w:r>
-        <w:rPr>
+      <w:pPr>
+        <w:rPr>
+          <w:rFonts w:ascii="Arial" w:hAnsi="Arial" w:cs="Arial"/>
+        </w:rPr>
+      </w:pPr>
+      <w:r>
+        <w:rPr>
+          <w:rFonts w:ascii="Arial" w:hAnsi="Arial" w:cs="Arial"/>
           <w:noProof/>
           <w:lang w:eastAsia="pt-BR"/>
         </w:rPr>
@@ -73,6 +79,7 @@
       </w:r>
       <w:r>
         <w:rPr>
+          <w:rFonts w:ascii="Arial" w:hAnsi="Arial" w:cs="Arial"/>
           <w:noProof/>
           <w:lang w:eastAsia="pt-BR"/>
         </w:rPr>
@@ -219,8 +226,6 @@
           <w:szCs w:val="28"/>
         </w:rPr>
       </w:pPr>
-      <w:bookmarkStart w:id="0" w:name="_GoBack"/>
-      <w:bookmarkEnd w:id="0"/>
     </w:p>
     <w:p>
       <w:pPr>
@@ -249,7 +254,18 @@
           <w:sz w:val="48"/>
           <w:szCs w:val="28"/>
         </w:rPr>
-        <w:t>LEGENDS MARVEL</w:t>
+        <w:t xml:space="preserve">LEGENDS </w:t>
+      </w:r>
+      <w:r>
+        <w:rPr>
+          <w:b/>
+          <w:bCs/>
+          <w:color w:val="FF0000"/>
+          <w:sz w:val="48"/>
+          <w:szCs w:val="28"/>
+          <w:u w:val="single"/>
+        </w:rPr>
+        <w:t>MARVEL</w:t>
       </w:r>
     </w:p>
     <w:p>
@@ -486,7 +502,18 @@
           <w:sz w:val="48"/>
           <w:szCs w:val="28"/>
         </w:rPr>
-        <w:t>LEGENDS MARVEL</w:t>
+        <w:t xml:space="preserve">LEGENDS </w:t>
+      </w:r>
+      <w:r>
+        <w:rPr>
+          <w:b/>
+          <w:bCs/>
+          <w:color w:val="FF0000"/>
+          <w:sz w:val="48"/>
+          <w:szCs w:val="28"/>
+          <w:u w:val="single"/>
+        </w:rPr>
+        <w:t>MARVEL</w:t>
       </w:r>
     </w:p>
     <w:p>
@@ -852,13 +879,16 @@
         <w:p>
           <w:pPr>
             <w:pStyle w:val="CabealhodoSumrio"/>
+            <w:rPr>
+              <w:rFonts w:ascii="Arial" w:hAnsi="Arial" w:cs="Arial"/>
+            </w:rPr>
           </w:pPr>
         </w:p>
         <w:p>
           <w:pPr>
             <w:pStyle w:val="Sumrio2"/>
             <w:rPr>
-              <w:rFonts w:asciiTheme="minorHAnsi" w:eastAsiaTheme="minorEastAsia" w:hAnsiTheme="minorHAnsi" w:cstheme="minorBidi"/>
+              <w:rFonts w:eastAsiaTheme="minorEastAsia"/>
               <w:sz w:val="22"/>
               <w:szCs w:val="22"/>
               <w:lang w:eastAsia="pt-BR"/>
@@ -882,7 +912,7 @@
             </w:r>
             <w:r>
               <w:rPr>
-                <w:rFonts w:asciiTheme="minorHAnsi" w:eastAsiaTheme="minorEastAsia" w:hAnsiTheme="minorHAnsi" w:cstheme="minorBidi"/>
+                <w:rFonts w:eastAsiaTheme="minorEastAsia"/>
                 <w:sz w:val="22"/>
                 <w:szCs w:val="22"/>
                 <w:lang w:eastAsia="pt-BR"/>
@@ -942,7 +972,7 @@
           <w:pPr>
             <w:pStyle w:val="Sumrio2"/>
             <w:rPr>
-              <w:rFonts w:asciiTheme="minorHAnsi" w:eastAsiaTheme="minorEastAsia" w:hAnsiTheme="minorHAnsi" w:cstheme="minorBidi"/>
+              <w:rFonts w:eastAsiaTheme="minorEastAsia"/>
               <w:sz w:val="22"/>
               <w:szCs w:val="22"/>
               <w:lang w:eastAsia="pt-BR"/>
@@ -958,7 +988,7 @@
             </w:r>
             <w:r>
               <w:rPr>
-                <w:rFonts w:asciiTheme="minorHAnsi" w:eastAsiaTheme="minorEastAsia" w:hAnsiTheme="minorHAnsi" w:cstheme="minorBidi"/>
+                <w:rFonts w:eastAsiaTheme="minorEastAsia"/>
                 <w:sz w:val="22"/>
                 <w:szCs w:val="22"/>
                 <w:lang w:eastAsia="pt-BR"/>
@@ -1004,7 +1034,7 @@
               <w:rPr>
                 <w:webHidden/>
               </w:rPr>
-              <w:t>5</w:t>
+              <w:t>6</w:t>
             </w:r>
             <w:r>
               <w:rPr>
@@ -1018,7 +1048,7 @@
           <w:pPr>
             <w:pStyle w:val="Sumrio2"/>
             <w:rPr>
-              <w:rFonts w:asciiTheme="minorHAnsi" w:eastAsiaTheme="minorEastAsia" w:hAnsiTheme="minorHAnsi" w:cstheme="minorBidi"/>
+              <w:rFonts w:eastAsiaTheme="minorEastAsia"/>
               <w:sz w:val="22"/>
               <w:szCs w:val="22"/>
               <w:lang w:eastAsia="pt-BR"/>
@@ -1033,7 +1063,7 @@
             </w:r>
             <w:r>
               <w:rPr>
-                <w:rFonts w:asciiTheme="minorHAnsi" w:eastAsiaTheme="minorEastAsia" w:hAnsiTheme="minorHAnsi" w:cstheme="minorBidi"/>
+                <w:rFonts w:eastAsiaTheme="minorEastAsia"/>
                 <w:sz w:val="22"/>
                 <w:szCs w:val="22"/>
                 <w:lang w:eastAsia="pt-BR"/>
@@ -1079,7 +1109,7 @@
               <w:rPr>
                 <w:webHidden/>
               </w:rPr>
-              <w:t>5</w:t>
+              <w:t>7</w:t>
             </w:r>
             <w:r>
               <w:rPr>
@@ -1093,7 +1123,7 @@
           <w:pPr>
             <w:pStyle w:val="Sumrio2"/>
             <w:rPr>
-              <w:rFonts w:asciiTheme="minorHAnsi" w:eastAsiaTheme="minorEastAsia" w:hAnsiTheme="minorHAnsi" w:cstheme="minorBidi"/>
+              <w:rFonts w:eastAsiaTheme="minorEastAsia"/>
               <w:sz w:val="22"/>
               <w:szCs w:val="22"/>
               <w:lang w:eastAsia="pt-BR"/>
@@ -1108,7 +1138,7 @@
             </w:r>
             <w:r>
               <w:rPr>
-                <w:rFonts w:asciiTheme="minorHAnsi" w:eastAsiaTheme="minorEastAsia" w:hAnsiTheme="minorHAnsi" w:cstheme="minorBidi"/>
+                <w:rFonts w:eastAsiaTheme="minorEastAsia"/>
                 <w:sz w:val="22"/>
                 <w:szCs w:val="22"/>
                 <w:lang w:eastAsia="pt-BR"/>
@@ -1154,7 +1184,7 @@
               <w:rPr>
                 <w:webHidden/>
               </w:rPr>
-              <w:t>6</w:t>
+              <w:t>8</w:t>
             </w:r>
             <w:r>
               <w:rPr>
@@ -1168,7 +1198,7 @@
           <w:pPr>
             <w:pStyle w:val="Sumrio2"/>
             <w:rPr>
-              <w:rFonts w:asciiTheme="minorHAnsi" w:eastAsiaTheme="minorEastAsia" w:hAnsiTheme="minorHAnsi" w:cstheme="minorBidi"/>
+              <w:rFonts w:eastAsiaTheme="minorEastAsia"/>
               <w:sz w:val="22"/>
               <w:szCs w:val="22"/>
               <w:lang w:eastAsia="pt-BR"/>
@@ -1183,7 +1213,7 @@
             </w:r>
             <w:r>
               <w:rPr>
-                <w:rFonts w:asciiTheme="minorHAnsi" w:eastAsiaTheme="minorEastAsia" w:hAnsiTheme="minorHAnsi" w:cstheme="minorBidi"/>
+                <w:rFonts w:eastAsiaTheme="minorEastAsia"/>
                 <w:sz w:val="22"/>
                 <w:szCs w:val="22"/>
                 <w:lang w:eastAsia="pt-BR"/>
@@ -1229,7 +1259,7 @@
               <w:rPr>
                 <w:webHidden/>
               </w:rPr>
-              <w:t>7</w:t>
+              <w:t>9</w:t>
             </w:r>
             <w:r>
               <w:rPr>
@@ -1243,7 +1273,7 @@
           <w:pPr>
             <w:pStyle w:val="Sumrio2"/>
             <w:rPr>
-              <w:rFonts w:asciiTheme="minorHAnsi" w:eastAsiaTheme="minorEastAsia" w:hAnsiTheme="minorHAnsi" w:cstheme="minorBidi"/>
+              <w:rFonts w:eastAsiaTheme="minorEastAsia"/>
               <w:sz w:val="22"/>
               <w:szCs w:val="22"/>
               <w:lang w:eastAsia="pt-BR"/>
@@ -1258,7 +1288,7 @@
             </w:r>
             <w:r>
               <w:rPr>
-                <w:rFonts w:asciiTheme="minorHAnsi" w:eastAsiaTheme="minorEastAsia" w:hAnsiTheme="minorHAnsi" w:cstheme="minorBidi"/>
+                <w:rFonts w:eastAsiaTheme="minorEastAsia"/>
                 <w:sz w:val="22"/>
                 <w:szCs w:val="22"/>
                 <w:lang w:eastAsia="pt-BR"/>
@@ -1304,7 +1334,7 @@
               <w:rPr>
                 <w:webHidden/>
               </w:rPr>
-              <w:t>7</w:t>
+              <w:t>9</w:t>
             </w:r>
             <w:r>
               <w:rPr>
@@ -1318,7 +1348,7 @@
           <w:pPr>
             <w:pStyle w:val="Sumrio1"/>
             <w:rPr>
-              <w:rFonts w:asciiTheme="minorHAnsi" w:eastAsiaTheme="minorEastAsia" w:hAnsiTheme="minorHAnsi" w:cstheme="minorBidi"/>
+              <w:rFonts w:eastAsiaTheme="minorEastAsia"/>
               <w:sz w:val="22"/>
               <w:szCs w:val="22"/>
               <w:lang w:eastAsia="pt-BR"/>
@@ -1333,7 +1363,7 @@
             </w:r>
             <w:r>
               <w:rPr>
-                <w:rFonts w:asciiTheme="minorHAnsi" w:eastAsiaTheme="minorEastAsia" w:hAnsiTheme="minorHAnsi" w:cstheme="minorBidi"/>
+                <w:rFonts w:eastAsiaTheme="minorEastAsia"/>
                 <w:sz w:val="22"/>
                 <w:szCs w:val="22"/>
                 <w:lang w:eastAsia="pt-BR"/>
@@ -1379,7 +1409,7 @@
               <w:rPr>
                 <w:webHidden/>
               </w:rPr>
-              <w:t>7</w:t>
+              <w:t>9</w:t>
             </w:r>
             <w:r>
               <w:rPr>
@@ -1393,7 +1423,7 @@
           <w:pPr>
             <w:pStyle w:val="Sumrio1"/>
             <w:rPr>
-              <w:rFonts w:asciiTheme="minorHAnsi" w:eastAsiaTheme="minorEastAsia" w:hAnsiTheme="minorHAnsi" w:cstheme="minorBidi"/>
+              <w:rFonts w:eastAsiaTheme="minorEastAsia"/>
               <w:sz w:val="22"/>
               <w:szCs w:val="22"/>
               <w:lang w:eastAsia="pt-BR"/>
@@ -1439,7 +1469,7 @@
               <w:rPr>
                 <w:webHidden/>
               </w:rPr>
-              <w:t>7</w:t>
+              <w:t>9</w:t>
             </w:r>
             <w:r>
               <w:rPr>
@@ -1453,7 +1483,7 @@
           <w:pPr>
             <w:pStyle w:val="Sumrio1"/>
             <w:rPr>
-              <w:rFonts w:asciiTheme="minorHAnsi" w:eastAsiaTheme="minorEastAsia" w:hAnsiTheme="minorHAnsi" w:cstheme="minorBidi"/>
+              <w:rFonts w:eastAsiaTheme="minorEastAsia"/>
               <w:sz w:val="22"/>
               <w:szCs w:val="22"/>
               <w:lang w:eastAsia="pt-BR"/>
@@ -1469,7 +1499,7 @@
             </w:r>
             <w:r>
               <w:rPr>
-                <w:rFonts w:asciiTheme="minorHAnsi" w:eastAsiaTheme="minorEastAsia" w:hAnsiTheme="minorHAnsi" w:cstheme="minorBidi"/>
+                <w:rFonts w:eastAsiaTheme="minorEastAsia"/>
                 <w:sz w:val="22"/>
                 <w:szCs w:val="22"/>
                 <w:lang w:eastAsia="pt-BR"/>
@@ -1516,7 +1546,7 @@
               <w:rPr>
                 <w:webHidden/>
               </w:rPr>
-              <w:t>9</w:t>
+              <w:t>11</w:t>
             </w:r>
             <w:r>
               <w:rPr>
@@ -1545,7 +1575,13 @@
         </w:p>
       </w:sdtContent>
     </w:sdt>
-    <w:p/>
+    <w:p>
+      <w:pPr>
+        <w:rPr>
+          <w:rFonts w:ascii="Arial" w:hAnsi="Arial" w:cs="Arial"/>
+        </w:rPr>
+      </w:pPr>
+    </w:p>
     <w:p>
       <w:pPr>
         <w:pStyle w:val="ABNTGeral"/>
@@ -1597,22 +1633,629 @@
         </w:numPr>
         <w:jc w:val="center"/>
         <w:rPr>
+          <w:rFonts w:cs="Arial"/>
           <w:sz w:val="28"/>
           <w:szCs w:val="28"/>
         </w:rPr>
       </w:pPr>
-      <w:bookmarkStart w:id="1" w:name="_Toc74160282"/>
-      <w:bookmarkStart w:id="2" w:name="_Toc181304419"/>
-      <w:r>
-        <w:rPr>
+      <w:bookmarkStart w:id="0" w:name="_Toc74160282"/>
+      <w:bookmarkStart w:id="1" w:name="_Toc181304419"/>
+      <w:r>
+        <w:rPr>
+          <w:rFonts w:cs="Arial"/>
           <w:sz w:val="28"/>
           <w:szCs w:val="28"/>
         </w:rPr>
         <w:lastRenderedPageBreak/>
         <w:t>CONTEXTO</w:t>
       </w:r>
+      <w:bookmarkEnd w:id="0"/>
       <w:bookmarkEnd w:id="1"/>
-      <w:bookmarkEnd w:id="2"/>
+    </w:p>
+    <w:p>
+      <w:pPr>
+        <w:pStyle w:val="ABNTGeral"/>
+        <w:ind w:firstLine="360"/>
+      </w:pPr>
+      <w:r>
+        <w:t xml:space="preserve">O Universo Marvel </w:t>
+      </w:r>
+      <w:r>
+        <w:t>é um vasto universo fictício criado pe</w:t>
+      </w:r>
+      <w:r>
+        <w:t xml:space="preserve">la Marvel </w:t>
+      </w:r>
+      <w:proofErr w:type="spellStart"/>
+      <w:r>
+        <w:t>Comics</w:t>
+      </w:r>
+      <w:proofErr w:type="spellEnd"/>
+      <w:r>
+        <w:t xml:space="preserve"> e ampliado pela</w:t>
+      </w:r>
+      <w:r>
+        <w:t xml:space="preserve"> Marvel </w:t>
+      </w:r>
+      <w:proofErr w:type="spellStart"/>
+      <w:r>
+        <w:t>Studios</w:t>
+      </w:r>
+      <w:proofErr w:type="spellEnd"/>
+      <w:r>
+        <w:t xml:space="preserve"> em filmes e séries. Ele abrange uma ampla variedade de histórias que </w:t>
+      </w:r>
+      <w:r>
+        <w:t>incluem heróis, vilões e acontecimentos épicos</w:t>
+      </w:r>
+      <w:r>
+        <w:t xml:space="preserve"> em diversas histórias</w:t>
+      </w:r>
+      <w:r>
+        <w:t>.</w:t>
+      </w:r>
+    </w:p>
+    <w:p>
+      <w:pPr>
+        <w:pStyle w:val="ABNTGeral"/>
+        <w:ind w:firstLine="360"/>
+      </w:pPr>
+      <w:r>
+        <w:t xml:space="preserve">Desde sua criação em 1939, com a primeira publicação da </w:t>
+      </w:r>
+      <w:proofErr w:type="spellStart"/>
+      <w:r>
+        <w:t>Timely</w:t>
+      </w:r>
+      <w:proofErr w:type="spellEnd"/>
+      <w:r>
+        <w:t xml:space="preserve"> </w:t>
+      </w:r>
+      <w:proofErr w:type="spellStart"/>
+      <w:r>
+        <w:t>Comics</w:t>
+      </w:r>
+      <w:proofErr w:type="spellEnd"/>
+      <w:r>
+        <w:t xml:space="preserve"> (precursora da Marvel), o universo evoluiu para</w:t>
+      </w:r>
+      <w:r>
+        <w:t xml:space="preserve"> incluir personagens memoráveis. </w:t>
+      </w:r>
+      <w:r>
+        <w:t>Os heróis, tanto na ficção quanto na realidade, desempenham um papel essencial na inspiração e conexã</w:t>
+      </w:r>
+      <w:r>
+        <w:t>o emoc</w:t>
+      </w:r>
+      <w:r>
+        <w:t>ional com as pessoas. Eles</w:t>
+      </w:r>
+      <w:r>
+        <w:t xml:space="preserve"> to</w:t>
+      </w:r>
+      <w:r>
+        <w:t>rnaram</w:t>
+      </w:r>
+      <w:r>
+        <w:t>-se</w:t>
+      </w:r>
+      <w:r>
+        <w:t xml:space="preserve"> símbolos que transcendem </w:t>
+      </w:r>
+      <w:r>
+        <w:t xml:space="preserve">entretenimento, </w:t>
+      </w:r>
+      <w:r>
+        <w:t>oferecem</w:t>
+      </w:r>
+      <w:r>
+        <w:t xml:space="preserve"> reflexões sobre</w:t>
+      </w:r>
+      <w:r>
+        <w:t xml:space="preserve"> a vida, valores, </w:t>
+      </w:r>
+      <w:r>
+        <w:t>desafios e superação. Os heróis não são apenas personagens e</w:t>
+      </w:r>
+      <w:r>
+        <w:t>m histórias,</w:t>
+      </w:r>
+      <w:r>
+        <w:t xml:space="preserve"> eles são modelos</w:t>
+      </w:r>
+      <w:r>
+        <w:t xml:space="preserve"> que refletem nossos melhores e piores lados, ajudando-nos a entender o mundo e a nós mesmos.</w:t>
+      </w:r>
+    </w:p>
+    <w:p>
+      <w:pPr>
+        <w:pStyle w:val="ABNTGeral"/>
+        <w:ind w:firstLine="360"/>
+      </w:pPr>
+      <w:r>
+        <w:t>A Marvel esteve presente em toda</w:t>
+      </w:r>
+      <w:r>
+        <w:t>s</w:t>
+      </w:r>
+      <w:r>
+        <w:t xml:space="preserve"> </w:t>
+      </w:r>
+      <w:r>
+        <w:t xml:space="preserve">as </w:t>
+      </w:r>
+      <w:r>
+        <w:t>fase</w:t>
+      </w:r>
+      <w:r>
+        <w:t>s</w:t>
+      </w:r>
+      <w:r>
+        <w:t xml:space="preserve"> da minha vida, desde</w:t>
+      </w:r>
+      <w:r>
+        <w:t xml:space="preserve"> cr</w:t>
+      </w:r>
+      <w:r>
+        <w:t xml:space="preserve">iança, </w:t>
+      </w:r>
+      <w:r>
+        <w:t>cresci assistindo aos filmes e desenhos, tive brinquedos, roupas</w:t>
+      </w:r>
+      <w:r>
+        <w:t>, jogos de vídeo games</w:t>
+      </w:r>
+      <w:r>
+        <w:t xml:space="preserve"> e gostava de tudo que fosse relacionado.</w:t>
+      </w:r>
+      <w:r>
+        <w:t xml:space="preserve"> Quem apresentou esse universo para mim foi o meu pai, lembro quando tinha 8 anos ele vivia assistindo aos filmes do Homem-Aranha, Homem de Ferro, Capitão América, Wolverine entre outros</w:t>
+      </w:r>
+      <w:r>
+        <w:t xml:space="preserve">, </w:t>
+      </w:r>
+      <w:r>
+        <w:t>se</w:t>
+      </w:r>
+      <w:r>
+        <w:t>ntava do lado dele para acompanha-lo</w:t>
+      </w:r>
+      <w:r>
+        <w:t xml:space="preserve"> </w:t>
+      </w:r>
+      <w:r>
+        <w:t xml:space="preserve">e ficava fascinado em ver </w:t>
+      </w:r>
+      <w:r>
+        <w:t xml:space="preserve">cada momento </w:t>
+      </w:r>
+      <w:r>
+        <w:t>épico dos filmes</w:t>
+      </w:r>
+      <w:r>
+        <w:t>, foi sem dúvida nenhuma o que me fez ser próximo do meu pai. Desde então, minha paixão por isso só aumentou durante minha</w:t>
+      </w:r>
+      <w:r>
+        <w:t xml:space="preserve"> adolescência e ainda viva</w:t>
+      </w:r>
+      <w:r>
+        <w:t xml:space="preserve"> na minha maioridade.</w:t>
+      </w:r>
+      <w:r>
+        <w:t xml:space="preserve"> </w:t>
+      </w:r>
+    </w:p>
+    <w:p>
+      <w:pPr>
+        <w:pStyle w:val="ABNTGeral"/>
+        <w:ind w:firstLine="360"/>
+      </w:pPr>
+      <w:r>
+        <w:t>Os personagens foram, de fato, heróis para mim, aprendi com eles que a bondade e a humildade são dadivas de pessoas do bem, fazer o certo e</w:t>
+      </w:r>
+      <w:r>
+        <w:t xml:space="preserve"> ajudar ao próximo deve fazer parte de nós e da sociedade, não tirar do outro, agir sempre com honestidade e jamais desistir mesmo que um “vilão” como o </w:t>
+      </w:r>
+      <w:proofErr w:type="spellStart"/>
+      <w:r>
+        <w:t>Thanos</w:t>
+      </w:r>
+      <w:proofErr w:type="spellEnd"/>
+      <w:r>
+        <w:t xml:space="preserve"> cruze nossas vidas.</w:t>
+      </w:r>
+    </w:p>
+    <w:p>
+      <w:pPr>
+        <w:pStyle w:val="ABNTGeral"/>
+        <w:ind w:firstLine="360"/>
+        <w:jc w:val="left"/>
+      </w:pPr>
+    </w:p>
+    <w:p>
+      <w:pPr>
+        <w:pStyle w:val="ABNTGeral"/>
+        <w:ind w:firstLine="360"/>
+        <w:jc w:val="left"/>
+      </w:pPr>
+      <w:r>
+        <w:rPr>
+          <w:b/>
+          <w:sz w:val="28"/>
+        </w:rPr>
+        <w:t xml:space="preserve">1.1 </w:t>
+      </w:r>
+      <w:r>
+        <w:rPr>
+          <w:b/>
+          <w:sz w:val="28"/>
+        </w:rPr>
+        <w:t>Heróis e os ODS</w:t>
+      </w:r>
+    </w:p>
+    <w:p>
+      <w:pPr>
+        <w:pStyle w:val="ABNTGeral"/>
+        <w:ind w:firstLine="360"/>
+        <w:jc w:val="left"/>
+      </w:pPr>
+      <w:r>
+        <w:rPr>
+          <w:noProof/>
+          <w:lang w:eastAsia="pt-BR"/>
+        </w:rPr>
+        <w:lastRenderedPageBreak/>
+        <w:drawing>
+          <wp:anchor distT="0" distB="0" distL="114300" distR="114300" simplePos="0" relativeHeight="251660288" behindDoc="0" locked="0" layoutInCell="1" allowOverlap="1" wp14:anchorId="2B7B0969" wp14:editId="47F90EF8">
+            <wp:simplePos x="0" y="0"/>
+            <wp:positionH relativeFrom="margin">
+              <wp:align>center</wp:align>
+            </wp:positionH>
+            <wp:positionV relativeFrom="paragraph">
+              <wp:posOffset>0</wp:posOffset>
+            </wp:positionV>
+            <wp:extent cx="1232315" cy="1232315"/>
+            <wp:effectExtent l="0" t="0" r="6350" b="6350"/>
+            <wp:wrapSquare wrapText="bothSides"/>
+            <wp:docPr id="3" name="Imagem 3" descr="Objetivo 4 - Educação de Qualidade — Objetivos de Desenvolvimento  Sustentável ODS"/>
+            <wp:cNvGraphicFramePr>
+              <a:graphicFrameLocks xmlns:a="http://schemas.openxmlformats.org/drawingml/2006/main" noChangeAspect="1"/>
+            </wp:cNvGraphicFramePr>
+            <a:graphic xmlns:a="http://schemas.openxmlformats.org/drawingml/2006/main">
+              <a:graphicData uri="http://schemas.openxmlformats.org/drawingml/2006/picture">
+                <pic:pic xmlns:pic="http://schemas.openxmlformats.org/drawingml/2006/picture">
+                  <pic:nvPicPr>
+                    <pic:cNvPr id="0" name="Picture 3" descr="Objetivo 4 - Educação de Qualidade — Objetivos de Desenvolvimento  Sustentável ODS"/>
+                    <pic:cNvPicPr>
+                      <a:picLocks noChangeAspect="1" noChangeArrowheads="1"/>
+                    </pic:cNvPicPr>
+                  </pic:nvPicPr>
+                  <pic:blipFill>
+                    <a:blip r:embed="rId16">
+                      <a:extLst>
+                        <a:ext uri="{28A0092B-C50C-407E-A947-70E740481C1C}">
+                          <a14:useLocalDpi xmlns:a14="http://schemas.microsoft.com/office/drawing/2010/main" val="0"/>
+                        </a:ext>
+                      </a:extLst>
+                    </a:blip>
+                    <a:srcRect/>
+                    <a:stretch>
+                      <a:fillRect/>
+                    </a:stretch>
+                  </pic:blipFill>
+                  <pic:spPr bwMode="auto">
+                    <a:xfrm>
+                      <a:off x="0" y="0"/>
+                      <a:ext cx="1232315" cy="1232315"/>
+                    </a:xfrm>
+                    <a:prstGeom prst="rect">
+                      <a:avLst/>
+                    </a:prstGeom>
+                    <a:noFill/>
+                    <a:ln>
+                      <a:noFill/>
+                    </a:ln>
+                  </pic:spPr>
+                </pic:pic>
+              </a:graphicData>
+            </a:graphic>
+            <wp14:sizeRelH relativeFrom="page">
+              <wp14:pctWidth>0</wp14:pctWidth>
+            </wp14:sizeRelH>
+            <wp14:sizeRelV relativeFrom="page">
+              <wp14:pctHeight>0</wp14:pctHeight>
+            </wp14:sizeRelV>
+          </wp:anchor>
+        </w:drawing>
+      </w:r>
+      <w:r>
+        <w:rPr>
+          <w:noProof/>
+          <w:lang w:eastAsia="pt-BR"/>
+        </w:rPr>
+        <w:drawing>
+          <wp:anchor distT="0" distB="0" distL="114300" distR="114300" simplePos="0" relativeHeight="251661312" behindDoc="0" locked="0" layoutInCell="1" allowOverlap="1" wp14:anchorId="15711C7A" wp14:editId="0A1AE341">
+            <wp:simplePos x="0" y="0"/>
+            <wp:positionH relativeFrom="margin">
+              <wp:align>right</wp:align>
+            </wp:positionH>
+            <wp:positionV relativeFrom="paragraph">
+              <wp:posOffset>531</wp:posOffset>
+            </wp:positionV>
+            <wp:extent cx="1221105" cy="1221105"/>
+            <wp:effectExtent l="0" t="0" r="0" b="0"/>
+            <wp:wrapSquare wrapText="bothSides"/>
+            <wp:docPr id="4" name="Imagem 4" descr="Parcerias e Meios de Implementação - Movimento ODS Santa Catarina"/>
+            <wp:cNvGraphicFramePr>
+              <a:graphicFrameLocks xmlns:a="http://schemas.openxmlformats.org/drawingml/2006/main" noChangeAspect="1"/>
+            </wp:cNvGraphicFramePr>
+            <a:graphic xmlns:a="http://schemas.openxmlformats.org/drawingml/2006/main">
+              <a:graphicData uri="http://schemas.openxmlformats.org/drawingml/2006/picture">
+                <pic:pic xmlns:pic="http://schemas.openxmlformats.org/drawingml/2006/picture">
+                  <pic:nvPicPr>
+                    <pic:cNvPr id="0" name="Picture 5" descr="Parcerias e Meios de Implementação - Movimento ODS Santa Catarina"/>
+                    <pic:cNvPicPr>
+                      <a:picLocks noChangeAspect="1" noChangeArrowheads="1"/>
+                    </pic:cNvPicPr>
+                  </pic:nvPicPr>
+                  <pic:blipFill>
+                    <a:blip r:embed="rId17" cstate="print">
+                      <a:extLst>
+                        <a:ext uri="{28A0092B-C50C-407E-A947-70E740481C1C}">
+                          <a14:useLocalDpi xmlns:a14="http://schemas.microsoft.com/office/drawing/2010/main" val="0"/>
+                        </a:ext>
+                      </a:extLst>
+                    </a:blip>
+                    <a:srcRect/>
+                    <a:stretch>
+                      <a:fillRect/>
+                    </a:stretch>
+                  </pic:blipFill>
+                  <pic:spPr bwMode="auto">
+                    <a:xfrm>
+                      <a:off x="0" y="0"/>
+                      <a:ext cx="1221105" cy="1221105"/>
+                    </a:xfrm>
+                    <a:prstGeom prst="rect">
+                      <a:avLst/>
+                    </a:prstGeom>
+                    <a:noFill/>
+                    <a:ln>
+                      <a:noFill/>
+                    </a:ln>
+                  </pic:spPr>
+                </pic:pic>
+              </a:graphicData>
+            </a:graphic>
+            <wp14:sizeRelH relativeFrom="margin">
+              <wp14:pctWidth>0</wp14:pctWidth>
+            </wp14:sizeRelH>
+            <wp14:sizeRelV relativeFrom="margin">
+              <wp14:pctHeight>0</wp14:pctHeight>
+            </wp14:sizeRelV>
+          </wp:anchor>
+        </w:drawing>
+      </w:r>
+      <w:r>
+        <w:rPr>
+          <w:noProof/>
+          <w:lang w:eastAsia="pt-BR"/>
+        </w:rPr>
+        <w:drawing>
+          <wp:anchor distT="0" distB="0" distL="114300" distR="114300" simplePos="0" relativeHeight="251659264" behindDoc="0" locked="0" layoutInCell="1" allowOverlap="1" wp14:anchorId="7E940320" wp14:editId="22F87851">
+            <wp:simplePos x="0" y="0"/>
+            <wp:positionH relativeFrom="margin">
+              <wp:align>left</wp:align>
+            </wp:positionH>
+            <wp:positionV relativeFrom="paragraph">
+              <wp:posOffset>0</wp:posOffset>
+            </wp:positionV>
+            <wp:extent cx="1231900" cy="1231900"/>
+            <wp:effectExtent l="0" t="0" r="6350" b="6350"/>
+            <wp:wrapSquare wrapText="bothSides"/>
+            <wp:docPr id="1" name="Imagem 1" descr="Paz, Justiça e Instituições Eficazes - Movimento ODS Santa Catarina"/>
+            <wp:cNvGraphicFramePr>
+              <a:graphicFrameLocks xmlns:a="http://schemas.openxmlformats.org/drawingml/2006/main" noChangeAspect="1"/>
+            </wp:cNvGraphicFramePr>
+            <a:graphic xmlns:a="http://schemas.openxmlformats.org/drawingml/2006/main">
+              <a:graphicData uri="http://schemas.openxmlformats.org/drawingml/2006/picture">
+                <pic:pic xmlns:pic="http://schemas.openxmlformats.org/drawingml/2006/picture">
+                  <pic:nvPicPr>
+                    <pic:cNvPr id="0" name="Picture 1" descr="Paz, Justiça e Instituições Eficazes - Movimento ODS Santa Catarina"/>
+                    <pic:cNvPicPr>
+                      <a:picLocks noChangeAspect="1" noChangeArrowheads="1"/>
+                    </pic:cNvPicPr>
+                  </pic:nvPicPr>
+                  <pic:blipFill>
+                    <a:blip r:embed="rId18" cstate="print">
+                      <a:extLst>
+                        <a:ext uri="{28A0092B-C50C-407E-A947-70E740481C1C}">
+                          <a14:useLocalDpi xmlns:a14="http://schemas.microsoft.com/office/drawing/2010/main" val="0"/>
+                        </a:ext>
+                      </a:extLst>
+                    </a:blip>
+                    <a:srcRect/>
+                    <a:stretch>
+                      <a:fillRect/>
+                    </a:stretch>
+                  </pic:blipFill>
+                  <pic:spPr bwMode="auto">
+                    <a:xfrm>
+                      <a:off x="0" y="0"/>
+                      <a:ext cx="1231900" cy="1231900"/>
+                    </a:xfrm>
+                    <a:prstGeom prst="rect">
+                      <a:avLst/>
+                    </a:prstGeom>
+                    <a:noFill/>
+                    <a:ln>
+                      <a:noFill/>
+                    </a:ln>
+                  </pic:spPr>
+                </pic:pic>
+              </a:graphicData>
+            </a:graphic>
+            <wp14:sizeRelH relativeFrom="margin">
+              <wp14:pctWidth>0</wp14:pctWidth>
+            </wp14:sizeRelH>
+            <wp14:sizeRelV relativeFrom="margin">
+              <wp14:pctHeight>0</wp14:pctHeight>
+            </wp14:sizeRelV>
+          </wp:anchor>
+        </w:drawing>
+      </w:r>
+      <w:r>
+        <w:br/>
+      </w:r>
+    </w:p>
+    <w:p>
+      <w:pPr>
+        <w:pStyle w:val="ABNTGeral"/>
+        <w:ind w:firstLine="360"/>
+        <w:jc w:val="left"/>
+      </w:pPr>
+    </w:p>
+    <w:p>
+      <w:pPr>
+        <w:pStyle w:val="ABNTGeral"/>
+        <w:ind w:firstLine="360"/>
+        <w:jc w:val="left"/>
+        <w:rPr>
+          <w:rFonts w:eastAsia="Arial"/>
+        </w:rPr>
+      </w:pPr>
+      <w:r>
+        <w:br/>
+      </w:r>
+    </w:p>
+    <w:p>
+      <w:pPr>
+        <w:pStyle w:val="ABNTGeral"/>
+        <w:ind w:firstLine="360"/>
+        <w:rPr>
+          <w:rFonts w:eastAsia="Arial"/>
+        </w:rPr>
+      </w:pPr>
+    </w:p>
+    <w:p>
+      <w:pPr>
+        <w:pStyle w:val="ABNTGeral"/>
+        <w:rPr>
+          <w:rFonts w:eastAsia="Arial"/>
+        </w:rPr>
+      </w:pPr>
+    </w:p>
+    <w:p>
+      <w:pPr>
+        <w:pStyle w:val="Ttulo3"/>
+        <w:rPr>
+          <w:rFonts w:eastAsiaTheme="minorHAnsi" w:cs="Arial"/>
+          <w:color w:val="auto"/>
+        </w:rPr>
+      </w:pPr>
+      <w:r>
+        <w:rPr>
+          <w:rFonts w:eastAsiaTheme="minorHAnsi"/>
+          <w:b/>
+          <w:color w:val="auto"/>
+        </w:rPr>
+        <w:t>ODS 16: Paz, Justiça e Instituições Eficazes</w:t>
+      </w:r>
+    </w:p>
+    <w:p>
+      <w:pPr>
+        <w:pStyle w:val="NormalWeb"/>
+        <w:jc w:val="both"/>
+        <w:rPr>
+          <w:rFonts w:ascii="Arial" w:eastAsiaTheme="minorHAnsi" w:hAnsi="Arial" w:cs="Arial"/>
+          <w:lang w:eastAsia="en-US"/>
+        </w:rPr>
+      </w:pPr>
+      <w:r>
+        <w:rPr>
+          <w:rFonts w:ascii="Arial" w:eastAsiaTheme="minorHAnsi" w:hAnsi="Arial" w:cs="Arial"/>
+          <w:lang w:eastAsia="en-US"/>
+        </w:rPr>
+        <w:t>Heróis como o Capitão América lutam por justiça, liberdade e instituições justas, frequentemente confrontando sistemas corruptos ou autoritários. As histórias exploram a importância da transparência, igualdade perante a lei e governança responsável.</w:t>
+      </w:r>
+    </w:p>
+    <w:p>
+      <w:pPr>
+        <w:pStyle w:val="Ttulo3"/>
+        <w:rPr>
+          <w:rFonts w:eastAsiaTheme="minorHAnsi" w:cs="Arial"/>
+          <w:color w:val="auto"/>
+        </w:rPr>
+      </w:pPr>
+      <w:r>
+        <w:rPr>
+          <w:rFonts w:eastAsiaTheme="minorHAnsi"/>
+          <w:b/>
+          <w:color w:val="auto"/>
+        </w:rPr>
+        <w:t>ODS 4: Educação de Qualidade</w:t>
+      </w:r>
+    </w:p>
+    <w:p>
+      <w:pPr>
+        <w:pStyle w:val="NormalWeb"/>
+        <w:jc w:val="both"/>
+        <w:rPr>
+          <w:rFonts w:ascii="Arial" w:eastAsiaTheme="minorHAnsi" w:hAnsi="Arial" w:cs="Arial"/>
+          <w:lang w:eastAsia="en-US"/>
+        </w:rPr>
+      </w:pPr>
+      <w:r>
+        <w:rPr>
+          <w:rFonts w:ascii="Arial" w:eastAsiaTheme="minorHAnsi" w:hAnsi="Arial" w:cs="Arial"/>
+          <w:lang w:eastAsia="en-US"/>
+        </w:rPr>
+        <w:t>Histórias como as do Homem-Aranha, que equilibra suas responsabilidades como herói com a vida estudantil, incentivam o valor do aprendizado contínuo. Além disso, muitos personagens mostram como a educação e o conhecimento (como ciência e tecnologia) podem ser usados para o bem.</w:t>
+      </w:r>
+    </w:p>
+    <w:p>
+      <w:pPr>
+        <w:pStyle w:val="Ttulo3"/>
+        <w:rPr>
+          <w:rFonts w:eastAsiaTheme="minorHAnsi" w:cs="Arial"/>
+          <w:color w:val="auto"/>
+        </w:rPr>
+      </w:pPr>
+      <w:r>
+        <w:rPr>
+          <w:rFonts w:eastAsiaTheme="minorHAnsi"/>
+          <w:b/>
+          <w:color w:val="auto"/>
+        </w:rPr>
+        <w:t>ODS 17: Parcerias e Meios de Implementação</w:t>
+      </w:r>
+    </w:p>
+    <w:p>
+      <w:pPr>
+        <w:pStyle w:val="NormalWeb"/>
+        <w:jc w:val="both"/>
+        <w:rPr>
+          <w:rFonts w:ascii="Arial" w:eastAsiaTheme="minorHAnsi" w:hAnsi="Arial" w:cs="Arial"/>
+          <w:lang w:eastAsia="en-US"/>
+        </w:rPr>
+      </w:pPr>
+      <w:r>
+        <w:rPr>
+          <w:rFonts w:ascii="Arial" w:eastAsiaTheme="minorHAnsi" w:hAnsi="Arial" w:cs="Arial"/>
+          <w:lang w:eastAsia="en-US"/>
+        </w:rPr>
+        <w:t>Os Vingadores são o exemplo perfeito de como a união e a colaboração entre indivíduos com habilidades e visões diferentes podem gerar soluções para desafios complexos. Isso ressoa diretamente com a importância de parcerias globais para alcançar os ODS.</w:t>
+      </w:r>
+    </w:p>
+    <w:p>
+      <w:pPr>
+        <w:pStyle w:val="ABNTGeral"/>
+        <w:jc w:val="left"/>
+        <w:rPr>
+          <w:rFonts w:eastAsia="Arial"/>
+        </w:rPr>
+      </w:pPr>
     </w:p>
     <w:p>
       <w:pPr>
@@ -1633,26 +2276,69 @@
         </w:numPr>
         <w:jc w:val="center"/>
         <w:rPr>
-          <w:rFonts w:eastAsia="Arial"/>
-          <w:szCs w:val="24"/>
-        </w:rPr>
-      </w:pPr>
-      <w:bookmarkStart w:id="3" w:name="_Toc181304420"/>
-      <w:r>
-        <w:rPr>
+          <w:rFonts w:cs="Arial"/>
           <w:sz w:val="28"/>
           <w:szCs w:val="28"/>
         </w:rPr>
+      </w:pPr>
+      <w:bookmarkStart w:id="2" w:name="_Toc181304420"/>
+      <w:r>
+        <w:rPr>
+          <w:rFonts w:cs="Arial"/>
+          <w:sz w:val="28"/>
+          <w:szCs w:val="28"/>
+        </w:rPr>
         <w:t>OBJETIVO</w:t>
       </w:r>
-      <w:bookmarkEnd w:id="3"/>
-    </w:p>
-    <w:p>
-      <w:pPr>
-        <w:pStyle w:val="ABNTGeral"/>
-        <w:rPr>
-          <w:rFonts w:eastAsia="Arial"/>
-        </w:rPr>
+      <w:bookmarkEnd w:id="2"/>
+    </w:p>
+    <w:p>
+      <w:pPr>
+        <w:pStyle w:val="ABNTGeral"/>
+        <w:ind w:firstLine="360"/>
+      </w:pPr>
+      <w:r>
+        <w:t>O objetivo desse projeto é d</w:t>
+      </w:r>
+      <w:r>
+        <w:t>esenvolver um site institucional para amantes do universo Marvel</w:t>
+      </w:r>
+      <w:r>
+        <w:t>, que se identifiquem, gostem ou tenham interesse em conhecer um pouco sobre os meus heróis favoritos (Homem de ferro, Homem aranha, Wolverine e Capitão América). Com essa aplicação</w:t>
+      </w:r>
+      <w:r>
+        <w:t xml:space="preserve"> web</w:t>
+      </w:r>
+      <w:r>
+        <w:t>, o usuário poderá saber as principais informações e curiosidades de cada herói</w:t>
+      </w:r>
+      <w:r>
+        <w:t xml:space="preserve"> de forma </w:t>
+      </w:r>
+      <w:r>
+        <w:t>similar</w:t>
+      </w:r>
+      <w:r>
+        <w:t xml:space="preserve"> a estar lendo </w:t>
+      </w:r>
+      <w:r>
+        <w:t xml:space="preserve">sobre eles </w:t>
+      </w:r>
+      <w:r>
+        <w:t>nos</w:t>
+      </w:r>
+      <w:r>
+        <w:t xml:space="preserve"> quadrinhos</w:t>
+      </w:r>
+      <w:r>
+        <w:t>.</w:t>
+      </w:r>
+    </w:p>
+    <w:p>
+      <w:pPr>
+        <w:pStyle w:val="ABNTGeral"/>
+        <w:ind w:firstLine="360"/>
+        <w:jc w:val="left"/>
       </w:pPr>
     </w:p>
     <w:p>
@@ -1664,55 +2350,83 @@
         </w:numPr>
         <w:jc w:val="center"/>
         <w:rPr>
+          <w:rFonts w:cs="Arial"/>
           <w:sz w:val="28"/>
           <w:szCs w:val="28"/>
         </w:rPr>
       </w:pPr>
-      <w:bookmarkStart w:id="4" w:name="_Toc181304421"/>
-      <w:r>
-        <w:rPr>
+      <w:bookmarkStart w:id="3" w:name="_Toc181304421"/>
+      <w:r>
+        <w:rPr>
+          <w:rFonts w:cs="Arial"/>
           <w:sz w:val="28"/>
           <w:szCs w:val="28"/>
         </w:rPr>
+        <w:lastRenderedPageBreak/>
         <w:t>JUSTIFICATIVA</w:t>
       </w:r>
+      <w:bookmarkEnd w:id="3"/>
+    </w:p>
+    <w:p>
+      <w:pPr>
+        <w:pStyle w:val="ABNTGeral"/>
+        <w:ind w:firstLine="708"/>
+      </w:pPr>
+      <w:r>
+        <w:t xml:space="preserve">Essas memórias, essa paixão e a inspiração que os heróis me proporcionaram deram-me a motivação para criar este projeto como uma homenagem ao impacto que eles tiveram na minha vida. Eles me inspiraram profundamente e despertaram o desejo de compartilhar essa conexão com outras pessoas. </w:t>
+      </w:r>
+    </w:p>
+    <w:p>
+      <w:pPr>
+        <w:pStyle w:val="ABNTGeral"/>
+        <w:ind w:firstLine="708"/>
+      </w:pPr>
+      <w:r>
+        <w:t>O Homem-Aranha, com sua humanidade e desafios cotidianos; o Capitão América, um símbolo de perseverança e justiça; o Homem de Ferro, um exemplo de reinvenção e responsabilidade; e o Wol</w:t>
+      </w:r>
+      <w:r>
+        <w:t>verine, com sua garra e resiliência</w:t>
+      </w:r>
+      <w:r>
+        <w:t>, mostram diferentes formas de enfrentar a vida</w:t>
+      </w:r>
+      <w:r>
+        <w:t xml:space="preserve"> e seus obstáculos</w:t>
+      </w:r>
+      <w:bookmarkStart w:id="4" w:name="_GoBack"/>
       <w:bookmarkEnd w:id="4"/>
-    </w:p>
-    <w:p>
-      <w:pPr>
-        <w:pStyle w:val="ABNTGeral"/>
-        <w:ind w:firstLine="360"/>
-        <w:jc w:val="left"/>
-        <w:rPr>
-          <w:rFonts w:eastAsia="Arial"/>
-        </w:rPr>
-      </w:pPr>
-    </w:p>
-    <w:p>
-      <w:pPr>
-        <w:pStyle w:val="ABNTGeral"/>
-        <w:ind w:firstLine="360"/>
-        <w:jc w:val="left"/>
-        <w:rPr>
-          <w:rFonts w:eastAsia="Arial"/>
-        </w:rPr>
-      </w:pPr>
+      <w:r>
+        <w:t xml:space="preserve">. </w:t>
+      </w:r>
+      <w:r>
+        <w:t xml:space="preserve">Assim como os heróis derrotaram </w:t>
+      </w:r>
+      <w:proofErr w:type="spellStart"/>
+      <w:r>
+        <w:t>Thanos</w:t>
+      </w:r>
+      <w:proofErr w:type="spellEnd"/>
+      <w:r>
+        <w:t xml:space="preserve"> trabalhando juntos e acreditando na vitória, aprendi que superar os desafios exige resiliência,</w:t>
+      </w:r>
+      <w:r>
+        <w:t xml:space="preserve"> fé,</w:t>
+      </w:r>
+      <w:r>
+        <w:t xml:space="preserve"> coragem e o apoio daqueles que estão ao nosso lado.</w:t>
+      </w:r>
     </w:p>
     <w:p>
       <w:pPr>
         <w:pStyle w:val="ABNTGeral"/>
         <w:ind w:firstLine="708"/>
-        <w:rPr>
-          <w:rFonts w:eastAsia="Arial"/>
-        </w:rPr>
-      </w:pPr>
-    </w:p>
-    <w:p>
-      <w:pPr>
-        <w:pStyle w:val="ABNTGeral"/>
-        <w:ind w:firstLine="708"/>
-        <w:rPr>
-          <w:rFonts w:eastAsia="Arial"/>
+      </w:pPr>
+    </w:p>
+    <w:p>
+      <w:pPr>
+        <w:pStyle w:val="ABNTGeral"/>
+        <w:rPr>
+          <w:color w:val="000000"/>
         </w:rPr>
       </w:pPr>
     </w:p>
@@ -1733,6 +2447,7 @@
     <w:p>
       <w:pPr>
         <w:pStyle w:val="ABNTGeral"/>
+        <w:ind w:firstLine="709"/>
         <w:rPr>
           <w:color w:val="000000"/>
         </w:rPr>
@@ -1741,38 +2456,16 @@
     <w:p>
       <w:pPr>
         <w:pStyle w:val="ABNTGeral"/>
-      </w:pPr>
-    </w:p>
-    <w:p>
-      <w:pPr>
-        <w:pStyle w:val="ABNTGeral"/>
         <w:ind w:firstLine="709"/>
         <w:rPr>
-          <w:color w:val="000000" w:themeColor="text1"/>
-        </w:rPr>
-      </w:pPr>
-    </w:p>
-    <w:p>
-      <w:pPr>
-        <w:pStyle w:val="ABNTGeral"/>
-        <w:ind w:firstLine="709"/>
-        <w:rPr>
           <w:color w:val="000000"/>
         </w:rPr>
       </w:pPr>
     </w:p>
     <w:p>
       <w:pPr>
-        <w:pStyle w:val="ABNTGeral"/>
-        <w:ind w:firstLine="709"/>
-        <w:rPr>
-          <w:color w:val="000000"/>
-        </w:rPr>
-      </w:pPr>
-    </w:p>
-    <w:p>
-      <w:pPr>
-        <w:rPr>
+        <w:rPr>
+          <w:rFonts w:ascii="Arial" w:hAnsi="Arial" w:cs="Arial"/>
           <w:b/>
           <w:sz w:val="32"/>
           <w:szCs w:val="32"/>
@@ -1788,16 +2481,21 @@
         </w:numPr>
         <w:jc w:val="center"/>
         <w:rPr>
+          <w:rFonts w:cs="Arial"/>
           <w:sz w:val="22"/>
           <w:szCs w:val="22"/>
         </w:rPr>
       </w:pPr>
       <w:r>
+        <w:rPr>
+          <w:rFonts w:cs="Arial"/>
+        </w:rPr>
         <w:br w:type="page"/>
       </w:r>
       <w:bookmarkStart w:id="5" w:name="_Toc181304422"/>
       <w:r>
         <w:rPr>
+          <w:rFonts w:cs="Arial"/>
           <w:sz w:val="28"/>
           <w:szCs w:val="28"/>
         </w:rPr>
@@ -1806,6 +2504,7 @@
       </w:r>
       <w:r>
         <w:rPr>
+          <w:rFonts w:cs="Arial"/>
           <w:sz w:val="28"/>
           <w:szCs w:val="28"/>
         </w:rPr>
@@ -1858,6 +2557,7 @@
       </w:pPr>
       <w:r>
         <w:rPr>
+          <w:rFonts w:ascii="Arial" w:hAnsi="Arial" w:cs="Arial"/>
           <w:color w:val="000000"/>
         </w:rPr>
         <w:br w:type="page"/>
@@ -1872,6 +2572,7 @@
         </w:numPr>
         <w:jc w:val="center"/>
         <w:rPr>
+          <w:rFonts w:cs="Arial"/>
           <w:sz w:val="28"/>
           <w:szCs w:val="28"/>
         </w:rPr>
@@ -1879,6 +2580,7 @@
       <w:bookmarkStart w:id="6" w:name="_Toc181304423"/>
       <w:r>
         <w:rPr>
+          <w:rFonts w:cs="Arial"/>
           <w:sz w:val="28"/>
           <w:szCs w:val="28"/>
         </w:rPr>
@@ -1916,6 +2618,7 @@
         </w:numPr>
         <w:jc w:val="center"/>
         <w:rPr>
+          <w:rFonts w:cs="Arial"/>
           <w:sz w:val="28"/>
           <w:szCs w:val="28"/>
         </w:rPr>
@@ -1923,6 +2626,7 @@
       <w:bookmarkStart w:id="7" w:name="_Toc181304424"/>
       <w:r>
         <w:rPr>
+          <w:rFonts w:cs="Arial"/>
           <w:sz w:val="28"/>
           <w:szCs w:val="28"/>
         </w:rPr>
@@ -1976,11 +2680,31 @@
         </w:rPr>
       </w:pPr>
     </w:p>
-    <w:p/>
-    <w:p/>
-    <w:p>
+    <w:p>
+      <w:pPr>
+        <w:rPr>
+          <w:rFonts w:ascii="Arial" w:hAnsi="Arial" w:cs="Arial"/>
+        </w:rPr>
+      </w:pPr>
+    </w:p>
+    <w:p>
+      <w:pPr>
+        <w:rPr>
+          <w:rFonts w:ascii="Arial" w:hAnsi="Arial" w:cs="Arial"/>
+        </w:rPr>
+      </w:pPr>
+    </w:p>
+    <w:p>
+      <w:pPr>
+        <w:rPr>
+          <w:rFonts w:ascii="Arial" w:hAnsi="Arial" w:cs="Arial"/>
+        </w:rPr>
+      </w:pPr>
       <w:bookmarkStart w:id="8" w:name="_Toc135718996"/>
       <w:r>
+        <w:rPr>
+          <w:rFonts w:ascii="Arial" w:hAnsi="Arial" w:cs="Arial"/>
+        </w:rPr>
         <w:br/>
       </w:r>
     </w:p>
@@ -1992,61 +2716,124 @@
           <w:numId w:val="3"/>
         </w:numPr>
         <w:jc w:val="center"/>
+        <w:rPr>
+          <w:rFonts w:cs="Arial"/>
+        </w:rPr>
       </w:pPr>
       <w:bookmarkStart w:id="9" w:name="_Toc181304425"/>
       <w:r>
+        <w:rPr>
+          <w:rFonts w:cs="Arial"/>
+        </w:rPr>
         <w:t>DIAGRAMA DE SOLUÇÃO</w:t>
       </w:r>
       <w:bookmarkEnd w:id="9"/>
     </w:p>
-    <w:p/>
+    <w:p>
+      <w:pPr>
+        <w:rPr>
+          <w:rFonts w:ascii="Arial" w:hAnsi="Arial" w:cs="Arial"/>
+        </w:rPr>
+      </w:pPr>
+    </w:p>
     <w:p>
       <w:pPr>
         <w:pStyle w:val="Ttulo1"/>
         <w:jc w:val="center"/>
+        <w:rPr>
+          <w:rFonts w:cs="Arial"/>
+        </w:rPr>
       </w:pPr>
     </w:p>
     <w:p>
       <w:pPr>
         <w:pStyle w:val="Ttulo1"/>
         <w:jc w:val="center"/>
+        <w:rPr>
+          <w:rFonts w:cs="Arial"/>
+        </w:rPr>
       </w:pPr>
     </w:p>
     <w:p>
       <w:pPr>
         <w:pStyle w:val="Ttulo1"/>
         <w:jc w:val="center"/>
+        <w:rPr>
+          <w:rFonts w:cs="Arial"/>
+        </w:rPr>
       </w:pPr>
     </w:p>
     <w:p>
       <w:pPr>
         <w:pStyle w:val="Ttulo1"/>
         <w:jc w:val="center"/>
+        <w:rPr>
+          <w:rFonts w:cs="Arial"/>
+        </w:rPr>
       </w:pPr>
     </w:p>
     <w:p>
       <w:pPr>
         <w:pStyle w:val="Ttulo1"/>
         <w:jc w:val="center"/>
-      </w:pPr>
-    </w:p>
-    <w:p/>
-    <w:p/>
-    <w:p/>
-    <w:p/>
+        <w:rPr>
+          <w:rFonts w:cs="Arial"/>
+        </w:rPr>
+      </w:pPr>
+    </w:p>
+    <w:p>
+      <w:pPr>
+        <w:rPr>
+          <w:rFonts w:ascii="Arial" w:hAnsi="Arial" w:cs="Arial"/>
+        </w:rPr>
+      </w:pPr>
+    </w:p>
+    <w:p>
+      <w:pPr>
+        <w:rPr>
+          <w:rFonts w:ascii="Arial" w:hAnsi="Arial" w:cs="Arial"/>
+        </w:rPr>
+      </w:pPr>
+    </w:p>
+    <w:p>
+      <w:pPr>
+        <w:rPr>
+          <w:rFonts w:ascii="Arial" w:hAnsi="Arial" w:cs="Arial"/>
+        </w:rPr>
+      </w:pPr>
+    </w:p>
+    <w:p>
+      <w:pPr>
+        <w:rPr>
+          <w:rFonts w:ascii="Arial" w:hAnsi="Arial" w:cs="Arial"/>
+        </w:rPr>
+      </w:pPr>
+    </w:p>
     <w:p>
       <w:pPr>
         <w:pStyle w:val="Ttulo1"/>
         <w:jc w:val="center"/>
+        <w:rPr>
+          <w:rFonts w:cs="Arial"/>
+        </w:rPr>
       </w:pPr>
       <w:bookmarkStart w:id="10" w:name="_Toc181304426"/>
       <w:r>
+        <w:rPr>
+          <w:rFonts w:cs="Arial"/>
+        </w:rPr>
         <w:t>9</w:t>
       </w:r>
       <w:r>
+        <w:rPr>
+          <w:rFonts w:cs="Arial"/>
+        </w:rPr>
         <w:t xml:space="preserve">. </w:t>
       </w:r>
       <w:r>
+        <w:rPr>
+          <w:rFonts w:cs="Arial"/>
+        </w:rPr>
         <w:t>BACKLOG</w:t>
       </w:r>
       <w:bookmarkEnd w:id="10"/>
@@ -2054,12 +2841,19 @@
     <w:p>
       <w:pPr>
         <w:rPr>
+          <w:rFonts w:ascii="Arial" w:hAnsi="Arial" w:cs="Arial"/>
           <w:noProof/>
         </w:rPr>
       </w:pPr>
     </w:p>
     <w:bookmarkEnd w:id="8"/>
-    <w:p/>
+    <w:p>
+      <w:pPr>
+        <w:rPr>
+          <w:rFonts w:ascii="Arial" w:hAnsi="Arial" w:cs="Arial"/>
+        </w:rPr>
+      </w:pPr>
+    </w:p>
     <w:p>
       <w:pPr>
         <w:spacing w:line="360" w:lineRule="auto"/>
@@ -2086,6 +2880,7 @@
           <w:sz w:val="24"/>
           <w:szCs w:val="24"/>
         </w:rPr>
+        <w:lastRenderedPageBreak/>
         <w:br w:type="page"/>
       </w:r>
     </w:p>
@@ -2098,6 +2893,7 @@
         </w:numPr>
         <w:jc w:val="center"/>
         <w:rPr>
+          <w:rFonts w:cs="Arial"/>
           <w:lang w:val="en-US"/>
         </w:rPr>
       </w:pPr>
@@ -2107,6 +2903,7 @@
       <w:bookmarkStart w:id="14" w:name="_Toc181304427"/>
       <w:r>
         <w:rPr>
+          <w:rFonts w:cs="Arial"/>
           <w:lang w:val="en-US"/>
         </w:rPr>
         <w:lastRenderedPageBreak/>
@@ -2117,15 +2914,22 @@
       <w:bookmarkEnd w:id="13"/>
       <w:r>
         <w:rPr>
+          <w:rFonts w:cs="Arial"/>
           <w:lang w:val="en-US"/>
         </w:rPr>
         <w:t xml:space="preserve"> BIBLIOGRAFICAS</w:t>
       </w:r>
       <w:bookmarkEnd w:id="14"/>
     </w:p>
-    <w:p/>
+    <w:p>
+      <w:pPr>
+        <w:rPr>
+          <w:rFonts w:ascii="Arial" w:hAnsi="Arial" w:cs="Arial"/>
+        </w:rPr>
+      </w:pPr>
+    </w:p>
     <w:sectPr>
-      <w:headerReference w:type="default" r:id="rId16"/>
+      <w:headerReference w:type="default" r:id="rId19"/>
       <w:pgSz w:w="11906" w:h="16838"/>
       <w:pgMar w:top="1701" w:right="1134" w:bottom="1134" w:left="1701" w:header="709" w:footer="709" w:gutter="0"/>
       <w:pgNumType w:start="5"/>
@@ -2290,7 +3094,7 @@
           <w:rPr>
             <w:noProof/>
           </w:rPr>
-          <w:t>7</w:t>
+          <w:t>8</w:t>
         </w:r>
         <w:r>
           <w:fldChar w:fldCharType="end"/>
@@ -4757,7 +5561,7 @@
 </file>
 
 <file path=customXml/itemProps1.xml><?xml version="1.0" encoding="utf-8"?>
-<ds:datastoreItem xmlns:ds="http://schemas.openxmlformats.org/officeDocument/2006/customXml" ds:itemID="{581C3EE7-0DF6-40BA-8D8B-CD3FAFEF8115}">
+<ds:datastoreItem xmlns:ds="http://schemas.openxmlformats.org/officeDocument/2006/customXml" ds:itemID="{1F1A755C-9362-4324-87C9-3C9C8D45BF6A}">
   <ds:schemaRefs>
     <ds:schemaRef ds:uri="http://schemas.openxmlformats.org/officeDocument/2006/bibliography"/>
   </ds:schemaRefs>

</xml_diff>

<commit_message>
armazemaneto dados quiz, doc 90%
</commit_message>
<xml_diff>
--- a/Documentação/Documentação-Marvel.docx
+++ b/Documentação/Documentação-Marvel.docx
@@ -1224,7 +1224,19 @@
               <w:rPr>
                 <w:rStyle w:val="Hyperlink"/>
               </w:rPr>
-              <w:t>PREMISSAS</w:t>
+              <w:t>PREMI</w:t>
+            </w:r>
+            <w:r>
+              <w:rPr>
+                <w:rStyle w:val="Hyperlink"/>
+              </w:rPr>
+              <w:t>S</w:t>
+            </w:r>
+            <w:r>
+              <w:rPr>
+                <w:rStyle w:val="Hyperlink"/>
+              </w:rPr>
+              <w:t>SAS</w:t>
             </w:r>
             <w:r>
               <w:rPr>
@@ -1611,12 +1623,6 @@
           <w:b/>
         </w:rPr>
         <w:sectPr>
-          <w:headerReference w:type="even" r:id="rId10"/>
-          <w:headerReference w:type="default" r:id="rId11"/>
-          <w:footerReference w:type="even" r:id="rId12"/>
-          <w:footerReference w:type="default" r:id="rId13"/>
-          <w:headerReference w:type="first" r:id="rId14"/>
-          <w:footerReference w:type="first" r:id="rId15"/>
           <w:pgSz w:w="11906" w:h="16838"/>
           <w:pgMar w:top="1701" w:right="1134" w:bottom="1134" w:left="1701" w:header="709" w:footer="709" w:gutter="0"/>
           <w:cols w:space="708"/>
@@ -1932,7 +1938,7 @@
                     </pic:cNvPicPr>
                   </pic:nvPicPr>
                   <pic:blipFill>
-                    <a:blip r:embed="rId16">
+                    <a:blip r:embed="rId10">
                       <a:extLst>
                         <a:ext uri="{28A0092B-C50C-407E-A947-70E740481C1C}">
                           <a14:useLocalDpi xmlns:a14="http://schemas.microsoft.com/office/drawing/2010/main" val="0"/>
@@ -2000,7 +2006,7 @@
                     </pic:cNvPicPr>
                   </pic:nvPicPr>
                   <pic:blipFill>
-                    <a:blip r:embed="rId17" cstate="print">
+                    <a:blip r:embed="rId11" cstate="print">
                       <a:extLst>
                         <a:ext uri="{28A0092B-C50C-407E-A947-70E740481C1C}">
                           <a14:useLocalDpi xmlns:a14="http://schemas.microsoft.com/office/drawing/2010/main" val="0"/>
@@ -2068,7 +2074,7 @@
                     </pic:cNvPicPr>
                   </pic:nvPicPr>
                   <pic:blipFill>
-                    <a:blip r:embed="rId18" cstate="print">
+                    <a:blip r:embed="rId12" cstate="print">
                       <a:extLst>
                         <a:ext uri="{28A0092B-C50C-407E-A947-70E740481C1C}">
                           <a14:useLocalDpi xmlns:a14="http://schemas.microsoft.com/office/drawing/2010/main" val="0"/>
@@ -2148,103 +2154,67 @@
     </w:p>
     <w:p>
       <w:pPr>
-        <w:pStyle w:val="Ttulo3"/>
-        <w:rPr>
-          <w:rFonts w:eastAsiaTheme="minorHAnsi" w:cs="Arial"/>
-          <w:color w:val="auto"/>
-        </w:rPr>
-      </w:pPr>
-      <w:r>
-        <w:rPr>
-          <w:rFonts w:eastAsiaTheme="minorHAnsi"/>
-          <w:b/>
-          <w:color w:val="auto"/>
+        <w:pStyle w:val="ABNTGeral"/>
+        <w:rPr>
+          <w:b/>
+        </w:rPr>
+      </w:pPr>
+      <w:r>
+        <w:rPr>
+          <w:b/>
         </w:rPr>
         <w:t>ODS 16: Paz, Justiça e Instituições Eficazes</w:t>
       </w:r>
     </w:p>
     <w:p>
       <w:pPr>
-        <w:pStyle w:val="NormalWeb"/>
-        <w:jc w:val="both"/>
-        <w:rPr>
-          <w:rFonts w:ascii="Arial" w:eastAsiaTheme="minorHAnsi" w:hAnsi="Arial" w:cs="Arial"/>
-          <w:lang w:eastAsia="en-US"/>
-        </w:rPr>
-      </w:pPr>
-      <w:r>
-        <w:rPr>
-          <w:rFonts w:ascii="Arial" w:eastAsiaTheme="minorHAnsi" w:hAnsi="Arial" w:cs="Arial"/>
-          <w:lang w:eastAsia="en-US"/>
-        </w:rPr>
+        <w:pStyle w:val="ABNTGeral"/>
+      </w:pPr>
+      <w:r>
         <w:t>Heróis como o Capitão América lutam por justiça, liberdade e instituições justas, frequentemente confrontando sistemas corruptos ou autoritários. As histórias exploram a importância da transparência, igualdade perante a lei e governança responsável.</w:t>
       </w:r>
     </w:p>
     <w:p>
       <w:pPr>
-        <w:pStyle w:val="Ttulo3"/>
-        <w:rPr>
-          <w:rFonts w:eastAsiaTheme="minorHAnsi" w:cs="Arial"/>
-          <w:color w:val="auto"/>
-        </w:rPr>
-      </w:pPr>
-      <w:r>
-        <w:rPr>
-          <w:rFonts w:eastAsiaTheme="minorHAnsi"/>
-          <w:b/>
-          <w:color w:val="auto"/>
+        <w:pStyle w:val="ABNTGeral"/>
+        <w:rPr>
+          <w:b/>
+        </w:rPr>
+      </w:pPr>
+      <w:r>
+        <w:rPr>
+          <w:b/>
         </w:rPr>
         <w:t>ODS 4: Educação de Qualidade</w:t>
       </w:r>
     </w:p>
     <w:p>
       <w:pPr>
-        <w:pStyle w:val="NormalWeb"/>
-        <w:jc w:val="both"/>
-        <w:rPr>
-          <w:rFonts w:ascii="Arial" w:eastAsiaTheme="minorHAnsi" w:hAnsi="Arial" w:cs="Arial"/>
-          <w:lang w:eastAsia="en-US"/>
-        </w:rPr>
-      </w:pPr>
-      <w:r>
-        <w:rPr>
-          <w:rFonts w:ascii="Arial" w:eastAsiaTheme="minorHAnsi" w:hAnsi="Arial" w:cs="Arial"/>
-          <w:lang w:eastAsia="en-US"/>
-        </w:rPr>
+        <w:pStyle w:val="ABNTGeral"/>
+      </w:pPr>
+      <w:r>
         <w:t>Histórias como as do Homem-Aranha, que equilibra suas responsabilidades como herói com a vida estudantil, incentivam o valor do aprendizado contínuo. Além disso, muitos personagens mostram como a educação e o conhecimento (como ciência e tecnologia) podem ser usados para o bem.</w:t>
       </w:r>
     </w:p>
     <w:p>
       <w:pPr>
-        <w:pStyle w:val="Ttulo3"/>
-        <w:rPr>
-          <w:rFonts w:eastAsiaTheme="minorHAnsi" w:cs="Arial"/>
-          <w:color w:val="auto"/>
-        </w:rPr>
-      </w:pPr>
-      <w:r>
-        <w:rPr>
-          <w:rFonts w:eastAsiaTheme="minorHAnsi"/>
-          <w:b/>
-          <w:color w:val="auto"/>
+        <w:pStyle w:val="ABNTGeral"/>
+        <w:rPr>
+          <w:b/>
+        </w:rPr>
+      </w:pPr>
+      <w:r>
+        <w:rPr>
+          <w:b/>
         </w:rPr>
         <w:t>ODS 17: Parcerias e Meios de Implementação</w:t>
       </w:r>
     </w:p>
     <w:p>
       <w:pPr>
-        <w:pStyle w:val="NormalWeb"/>
-        <w:jc w:val="both"/>
-        <w:rPr>
-          <w:rFonts w:ascii="Arial" w:eastAsiaTheme="minorHAnsi" w:hAnsi="Arial" w:cs="Arial"/>
-          <w:lang w:eastAsia="en-US"/>
-        </w:rPr>
-      </w:pPr>
-      <w:r>
-        <w:rPr>
-          <w:rFonts w:ascii="Arial" w:eastAsiaTheme="minorHAnsi" w:hAnsi="Arial" w:cs="Arial"/>
-          <w:lang w:eastAsia="en-US"/>
-        </w:rPr>
+        <w:pStyle w:val="ABNTGeral"/>
+      </w:pPr>
+      <w:r>
         <w:t>Os Vingadores são o exemplo perfeito de como a união e a colaboração entre indivíduos com habilidades e visões diferentes podem gerar soluções para desafios complexos. Isso ressoa diretamente com a importância de parcerias globais para alcançar os ODS.</w:t>
       </w:r>
     </w:p>
@@ -2333,6 +2303,32 @@
       <w:r>
         <w:t>.</w:t>
       </w:r>
+      <w:r>
+        <w:t xml:space="preserve"> Ademais, o site possuirá um </w:t>
+      </w:r>
+      <w:proofErr w:type="spellStart"/>
+      <w:r>
+        <w:t>quiz</w:t>
+      </w:r>
+      <w:proofErr w:type="spellEnd"/>
+      <w:r>
+        <w:t xml:space="preserve"> interativo que avaliará o </w:t>
+      </w:r>
+      <w:r>
+        <w:lastRenderedPageBreak/>
+        <w:t xml:space="preserve">conhecimento do usuário sobre os heróis e uma </w:t>
+      </w:r>
+      <w:proofErr w:type="spellStart"/>
+      <w:r>
+        <w:t>Dashboard</w:t>
+      </w:r>
+      <w:proofErr w:type="spellEnd"/>
+      <w:r>
+        <w:t xml:space="preserve"> com KPI’S</w:t>
+      </w:r>
+      <w:r>
+        <w:t xml:space="preserve"> para análise de resultados.</w:t>
+      </w:r>
     </w:p>
     <w:p>
       <w:pPr>
@@ -2362,7 +2358,6 @@
           <w:sz w:val="28"/>
           <w:szCs w:val="28"/>
         </w:rPr>
-        <w:lastRenderedPageBreak/>
         <w:t>JUSTIFICATIVA</w:t>
       </w:r>
       <w:bookmarkEnd w:id="3"/>
@@ -2393,74 +2388,76 @@
       <w:r>
         <w:t xml:space="preserve"> e seus obstáculos</w:t>
       </w:r>
+      <w:r>
+        <w:t xml:space="preserve">. </w:t>
+      </w:r>
+      <w:r>
+        <w:t xml:space="preserve">Assim como os heróis derrotaram </w:t>
+      </w:r>
+      <w:proofErr w:type="spellStart"/>
+      <w:r>
+        <w:t>Thanos</w:t>
+      </w:r>
+      <w:proofErr w:type="spellEnd"/>
+      <w:r>
+        <w:t xml:space="preserve"> trabalhando juntos e acreditando na vitória, aprendi que superar os desafios exige resiliência,</w:t>
+      </w:r>
+      <w:r>
+        <w:t xml:space="preserve"> fé,</w:t>
+      </w:r>
+      <w:r>
+        <w:t xml:space="preserve"> coragem e o apoio daqueles que estão ao nosso lado.</w:t>
+      </w:r>
+    </w:p>
+    <w:p>
+      <w:pPr>
+        <w:pStyle w:val="ABNTGeral"/>
+        <w:ind w:firstLine="708"/>
+      </w:pPr>
+    </w:p>
+    <w:p>
+      <w:pPr>
+        <w:pStyle w:val="ABNTGeral"/>
+        <w:rPr>
+          <w:color w:val="000000"/>
+        </w:rPr>
+      </w:pPr>
+    </w:p>
+    <w:p>
+      <w:pPr>
+        <w:pStyle w:val="ABNTGeral"/>
+      </w:pPr>
+    </w:p>
+    <w:p>
+      <w:pPr>
+        <w:pStyle w:val="ABNTGeral"/>
+        <w:ind w:firstLine="709"/>
+        <w:rPr>
+          <w:color w:val="000000" w:themeColor="text1"/>
+        </w:rPr>
+      </w:pPr>
+    </w:p>
+    <w:p>
+      <w:pPr>
+        <w:pStyle w:val="ABNTGeral"/>
+        <w:ind w:firstLine="709"/>
+        <w:rPr>
+          <w:color w:val="000000"/>
+        </w:rPr>
+      </w:pPr>
+    </w:p>
+    <w:p>
+      <w:pPr>
+        <w:pStyle w:val="ABNTGeral"/>
+        <w:tabs>
+          <w:tab w:val="left" w:pos="3470"/>
+        </w:tabs>
+        <w:rPr>
+          <w:color w:val="000000"/>
+        </w:rPr>
+      </w:pPr>
       <w:bookmarkStart w:id="4" w:name="_GoBack"/>
       <w:bookmarkEnd w:id="4"/>
-      <w:r>
-        <w:t xml:space="preserve">. </w:t>
-      </w:r>
-      <w:r>
-        <w:t xml:space="preserve">Assim como os heróis derrotaram </w:t>
-      </w:r>
-      <w:proofErr w:type="spellStart"/>
-      <w:r>
-        <w:t>Thanos</w:t>
-      </w:r>
-      <w:proofErr w:type="spellEnd"/>
-      <w:r>
-        <w:t xml:space="preserve"> trabalhando juntos e acreditando na vitória, aprendi que superar os desafios exige resiliência,</w:t>
-      </w:r>
-      <w:r>
-        <w:t xml:space="preserve"> fé,</w:t>
-      </w:r>
-      <w:r>
-        <w:t xml:space="preserve"> coragem e o apoio daqueles que estão ao nosso lado.</w:t>
-      </w:r>
-    </w:p>
-    <w:p>
-      <w:pPr>
-        <w:pStyle w:val="ABNTGeral"/>
-        <w:ind w:firstLine="708"/>
-      </w:pPr>
-    </w:p>
-    <w:p>
-      <w:pPr>
-        <w:pStyle w:val="ABNTGeral"/>
-        <w:rPr>
-          <w:color w:val="000000"/>
-        </w:rPr>
-      </w:pPr>
-    </w:p>
-    <w:p>
-      <w:pPr>
-        <w:pStyle w:val="ABNTGeral"/>
-      </w:pPr>
-    </w:p>
-    <w:p>
-      <w:pPr>
-        <w:pStyle w:val="ABNTGeral"/>
-        <w:ind w:firstLine="709"/>
-        <w:rPr>
-          <w:color w:val="000000" w:themeColor="text1"/>
-        </w:rPr>
-      </w:pPr>
-    </w:p>
-    <w:p>
-      <w:pPr>
-        <w:pStyle w:val="ABNTGeral"/>
-        <w:ind w:firstLine="709"/>
-        <w:rPr>
-          <w:color w:val="000000"/>
-        </w:rPr>
-      </w:pPr>
-    </w:p>
-    <w:p>
-      <w:pPr>
-        <w:pStyle w:val="ABNTGeral"/>
-        <w:ind w:firstLine="709"/>
-        <w:rPr>
-          <w:color w:val="000000"/>
-        </w:rPr>
-      </w:pPr>
     </w:p>
     <w:p>
       <w:pPr>
@@ -2482,8 +2479,8 @@
         <w:jc w:val="center"/>
         <w:rPr>
           <w:rFonts w:cs="Arial"/>
-          <w:sz w:val="22"/>
-          <w:szCs w:val="22"/>
+          <w:sz w:val="28"/>
+          <w:szCs w:val="28"/>
         </w:rPr>
       </w:pPr>
       <w:r>
@@ -2515,13 +2512,268 @@
     <w:p>
       <w:pPr>
         <w:pStyle w:val="ABNTGeral"/>
-        <w:ind w:firstLine="708"/>
-      </w:pPr>
-    </w:p>
-    <w:p>
-      <w:pPr>
-        <w:pStyle w:val="ABNTGeral"/>
-      </w:pPr>
+      </w:pPr>
+      <w:r>
+        <w:t xml:space="preserve">O projeto </w:t>
+      </w:r>
+      <w:proofErr w:type="spellStart"/>
+      <w:r>
+        <w:t>Legends</w:t>
+      </w:r>
+      <w:proofErr w:type="spellEnd"/>
+      <w:r>
+        <w:t xml:space="preserve"> Marvel é uma aplicação web voltada para os fãs do universo Marvel, trazendo uma experiência interativa e informativa. O site incluirá:</w:t>
+      </w:r>
+    </w:p>
+    <w:p>
+      <w:pPr>
+        <w:pStyle w:val="ABNTGeral"/>
+        <w:numPr>
+          <w:ilvl w:val="0"/>
+          <w:numId w:val="9"/>
+        </w:numPr>
+      </w:pPr>
+      <w:r>
+        <w:rPr>
+          <w:b/>
+        </w:rPr>
+        <w:t>Histórias e curiosidades:</w:t>
+      </w:r>
+      <w:r>
+        <w:t xml:space="preserve"> Seções dedicadas a apresentar um pouco da história</w:t>
+      </w:r>
+      <w:r>
+        <w:t>, curiosidades</w:t>
+      </w:r>
+      <w:r>
+        <w:t xml:space="preserve"> e fatos marc</w:t>
+      </w:r>
+      <w:r>
+        <w:t>antes sobre os heróis</w:t>
+      </w:r>
+      <w:r>
+        <w:t xml:space="preserve"> (Homem de Ferro, </w:t>
+      </w:r>
+      <w:r>
+        <w:t>Homem-Aranha Wolverine e Capitão América</w:t>
+      </w:r>
+      <w:r>
+        <w:t>).</w:t>
+      </w:r>
+      <w:r>
+        <w:t xml:space="preserve"> T</w:t>
+      </w:r>
+      <w:r>
+        <w:t>udo organizado para oferecer aos usuários uma imersão única no universo Marvel</w:t>
+      </w:r>
+      <w:r>
+        <w:t>.</w:t>
+      </w:r>
+    </w:p>
+    <w:p>
+      <w:pPr>
+        <w:pStyle w:val="ABNTGeral"/>
+        <w:numPr>
+          <w:ilvl w:val="0"/>
+          <w:numId w:val="9"/>
+        </w:numPr>
+      </w:pPr>
+      <w:proofErr w:type="spellStart"/>
+      <w:r>
+        <w:rPr>
+          <w:b/>
+        </w:rPr>
+        <w:t>Quiz</w:t>
+      </w:r>
+      <w:proofErr w:type="spellEnd"/>
+      <w:r>
+        <w:rPr>
+          <w:b/>
+        </w:rPr>
+        <w:t xml:space="preserve"> interativo:</w:t>
+      </w:r>
+      <w:r>
+        <w:t xml:space="preserve"> Um desafio de perguntas que avalia o conhecimento dos usuários sobre os heróis, proporcionando uma experiência divertida e </w:t>
+      </w:r>
+      <w:proofErr w:type="spellStart"/>
+      <w:r>
+        <w:t>engajante</w:t>
+      </w:r>
+      <w:proofErr w:type="spellEnd"/>
+      <w:r>
+        <w:t>.</w:t>
+      </w:r>
+    </w:p>
+    <w:p>
+      <w:pPr>
+        <w:pStyle w:val="ABNTGeral"/>
+        <w:numPr>
+          <w:ilvl w:val="0"/>
+          <w:numId w:val="9"/>
+        </w:numPr>
+      </w:pPr>
+      <w:proofErr w:type="spellStart"/>
+      <w:r>
+        <w:rPr>
+          <w:b/>
+        </w:rPr>
+        <w:t>Dashboard</w:t>
+      </w:r>
+      <w:proofErr w:type="spellEnd"/>
+      <w:r>
+        <w:rPr>
+          <w:b/>
+        </w:rPr>
+        <w:t xml:space="preserve"> analítica:</w:t>
+      </w:r>
+      <w:r>
+        <w:t xml:space="preserve"> Utilizando métricas e gráficos, será possível visualizar resultados do </w:t>
+      </w:r>
+      <w:proofErr w:type="spellStart"/>
+      <w:r>
+        <w:t>quiz</w:t>
+      </w:r>
+      <w:proofErr w:type="spellEnd"/>
+      <w:r>
+        <w:t xml:space="preserve"> e estatísticas relacionadas ao site.</w:t>
+      </w:r>
+    </w:p>
+    <w:p>
+      <w:pPr>
+        <w:pStyle w:val="ABNTGeral"/>
+        <w:numPr>
+          <w:ilvl w:val="0"/>
+          <w:numId w:val="9"/>
+        </w:numPr>
+      </w:pPr>
+      <w:r>
+        <w:rPr>
+          <w:b/>
+        </w:rPr>
+        <w:t xml:space="preserve">Design </w:t>
+      </w:r>
+      <w:r>
+        <w:rPr>
+          <w:b/>
+        </w:rPr>
+        <w:t>moderno:</w:t>
+      </w:r>
+      <w:r>
+        <w:t xml:space="preserve"> Feito em HTML, CSS e </w:t>
+      </w:r>
+      <w:proofErr w:type="spellStart"/>
+      <w:r>
+        <w:t>JavaScript</w:t>
+      </w:r>
+      <w:proofErr w:type="spellEnd"/>
+      <w:r>
+        <w:t xml:space="preserve"> para garantir uma interface intuitiva e visualmente atrativa.</w:t>
+      </w:r>
+    </w:p>
+    <w:p>
+      <w:pPr>
+        <w:pStyle w:val="ABNTGeral"/>
+        <w:numPr>
+          <w:ilvl w:val="0"/>
+          <w:numId w:val="9"/>
+        </w:numPr>
+      </w:pPr>
+      <w:r>
+        <w:rPr>
+          <w:b/>
+        </w:rPr>
+        <w:t>Funcionalidades dinâmicas:</w:t>
+      </w:r>
+      <w:r>
+        <w:t xml:space="preserve"> Implementadas com Node.js para o </w:t>
+      </w:r>
+      <w:proofErr w:type="spellStart"/>
+      <w:r>
+        <w:t>backend</w:t>
+      </w:r>
+      <w:proofErr w:type="spellEnd"/>
+      <w:r>
+        <w:t>, permitindo a interação com os dados armazenados.</w:t>
+      </w:r>
+    </w:p>
+    <w:p>
+      <w:pPr>
+        <w:pStyle w:val="ABNTGeral"/>
+        <w:numPr>
+          <w:ilvl w:val="0"/>
+          <w:numId w:val="9"/>
+        </w:numPr>
+      </w:pPr>
+      <w:r>
+        <w:rPr>
+          <w:b/>
+        </w:rPr>
+        <w:t>Gráficos interativos:</w:t>
+      </w:r>
+      <w:r>
+        <w:t xml:space="preserve"> Desenvolvidos com a biblioteca Chart.js, facilitando a visualização de informações.</w:t>
+      </w:r>
+    </w:p>
+    <w:p>
+      <w:pPr>
+        <w:pStyle w:val="ABNTGeral"/>
+        <w:numPr>
+          <w:ilvl w:val="0"/>
+          <w:numId w:val="9"/>
+        </w:numPr>
+      </w:pPr>
+      <w:r>
+        <w:rPr>
+          <w:b/>
+        </w:rPr>
+        <w:t>Integração de banco de dados:</w:t>
+      </w:r>
+      <w:r>
+        <w:t xml:space="preserve"> </w:t>
+      </w:r>
+      <w:r>
+        <w:t>(MySQL). Para</w:t>
+      </w:r>
+      <w:r>
+        <w:t xml:space="preserve"> armazenar dados como usuários</w:t>
+      </w:r>
+      <w:r>
+        <w:t xml:space="preserve"> e pontuação</w:t>
+      </w:r>
+      <w:r>
+        <w:t xml:space="preserve"> do </w:t>
+      </w:r>
+      <w:proofErr w:type="spellStart"/>
+      <w:r>
+        <w:t>quiz</w:t>
+      </w:r>
+      <w:proofErr w:type="spellEnd"/>
+      <w:r>
+        <w:t>.</w:t>
+      </w:r>
+    </w:p>
+    <w:p>
+      <w:pPr>
+        <w:pStyle w:val="ABNTGeral"/>
+      </w:pPr>
+      <w:r>
+        <w:t>O projeto também é com</w:t>
+      </w:r>
+      <w:r>
+        <w:t xml:space="preserve">patível com os navegadores </w:t>
+      </w:r>
+      <w:r>
+        <w:t>Google Chrom</w:t>
+      </w:r>
+      <w:r>
+        <w:t xml:space="preserve">e, </w:t>
+      </w:r>
+      <w:r>
+        <w:t>Edge e Safari, para garant</w:t>
+      </w:r>
+      <w:r>
+        <w:t>ir acessibilidade e desempenho.</w:t>
+      </w:r>
     </w:p>
     <w:p>
       <w:pPr>
@@ -2592,6 +2844,231 @@
     <w:p>
       <w:pPr>
         <w:pStyle w:val="ABNTGeral"/>
+        <w:numPr>
+          <w:ilvl w:val="0"/>
+          <w:numId w:val="10"/>
+        </w:numPr>
+      </w:pPr>
+      <w:r>
+        <w:rPr>
+          <w:b/>
+        </w:rPr>
+        <w:t>Conexão com a Internet:</w:t>
+      </w:r>
+      <w:r>
+        <w:t xml:space="preserve"> O acesso à internet é essencial para que o site possa ser utilizado, já que a aplicação é desenvolvida para funcionar de forma remota.</w:t>
+      </w:r>
+    </w:p>
+    <w:p>
+      <w:pPr>
+        <w:pStyle w:val="ABNTGeral"/>
+        <w:numPr>
+          <w:ilvl w:val="0"/>
+          <w:numId w:val="10"/>
+        </w:numPr>
+      </w:pPr>
+      <w:r>
+        <w:rPr>
+          <w:b/>
+        </w:rPr>
+        <w:t>Ferramentas no h</w:t>
+      </w:r>
+      <w:r>
+        <w:rPr>
+          <w:b/>
+        </w:rPr>
+        <w:t>ost:</w:t>
+      </w:r>
+      <w:r>
+        <w:t xml:space="preserve"> O servidor de hospedagem deve possuir as ferramentas e dependências necessárias para o funcionamento correto do sistema, incluindo:</w:t>
+      </w:r>
+    </w:p>
+    <w:p>
+      <w:pPr>
+        <w:pStyle w:val="ABNTGeral"/>
+        <w:numPr>
+          <w:ilvl w:val="2"/>
+          <w:numId w:val="11"/>
+        </w:numPr>
+      </w:pPr>
+      <w:r>
+        <w:t>MySQL Server para gerenciar o banco de dados.</w:t>
+      </w:r>
+    </w:p>
+    <w:p>
+      <w:pPr>
+        <w:pStyle w:val="ABNTGeral"/>
+        <w:numPr>
+          <w:ilvl w:val="2"/>
+          <w:numId w:val="11"/>
+        </w:numPr>
+      </w:pPr>
+      <w:r>
+        <w:t>Workbench para manipulação e consultas no banco de dados (durante o desenvolvimento ou manutenção).</w:t>
+      </w:r>
+    </w:p>
+    <w:p>
+      <w:pPr>
+        <w:pStyle w:val="ABNTGeral"/>
+        <w:numPr>
+          <w:ilvl w:val="2"/>
+          <w:numId w:val="11"/>
+        </w:numPr>
+      </w:pPr>
+      <w:r>
+        <w:t xml:space="preserve">Node.js para executar o </w:t>
+      </w:r>
+      <w:proofErr w:type="spellStart"/>
+      <w:r>
+        <w:t>backend</w:t>
+      </w:r>
+      <w:proofErr w:type="spellEnd"/>
+      <w:r>
+        <w:t xml:space="preserve"> e gerenciar as funcionalidades dinâmicas.</w:t>
+      </w:r>
+    </w:p>
+    <w:p>
+      <w:pPr>
+        <w:pStyle w:val="ABNTGeral"/>
+        <w:numPr>
+          <w:ilvl w:val="2"/>
+          <w:numId w:val="11"/>
+        </w:numPr>
+      </w:pPr>
+      <w:r>
+        <w:t xml:space="preserve">Visual Studio </w:t>
+      </w:r>
+      <w:proofErr w:type="spellStart"/>
+      <w:r>
+        <w:t>Code</w:t>
+      </w:r>
+      <w:proofErr w:type="spellEnd"/>
+      <w:r>
+        <w:t xml:space="preserve"> (ou outro editor de código) para editar e manter os arquivos do sistema.</w:t>
+      </w:r>
+    </w:p>
+    <w:p>
+      <w:pPr>
+        <w:pStyle w:val="ABNTGeral"/>
+        <w:numPr>
+          <w:ilvl w:val="0"/>
+          <w:numId w:val="13"/>
+        </w:numPr>
+      </w:pPr>
+      <w:r>
+        <w:rPr>
+          <w:b/>
+        </w:rPr>
+        <w:t>Simplicidade intuitiva</w:t>
+      </w:r>
+      <w:r>
+        <w:rPr>
+          <w:b/>
+        </w:rPr>
+        <w:t>:</w:t>
+      </w:r>
+      <w:r>
+        <w:t xml:space="preserve"> O site será desenvolvido com foco em uma usabilidade simples e intuitiva, garantindo que usuários de diferentes níveis de experiência possam interagir com facilidade.</w:t>
+      </w:r>
+    </w:p>
+    <w:p>
+      <w:pPr>
+        <w:pStyle w:val="ABNTGeral"/>
+        <w:numPr>
+          <w:ilvl w:val="0"/>
+          <w:numId w:val="13"/>
+        </w:numPr>
+      </w:pPr>
+      <w:r>
+        <w:rPr>
+          <w:b/>
+        </w:rPr>
+        <w:t>Informações básicas sobre h</w:t>
+      </w:r>
+      <w:r>
+        <w:rPr>
+          <w:b/>
+        </w:rPr>
+        <w:t>eróis:</w:t>
+      </w:r>
+      <w:r>
+        <w:t xml:space="preserve"> O site conterá informações essenciais e curiosidades sobre os heróis destacados, possibilitando que fãs e novos interessados conheçam um pouco mais sobre cada personagem.</w:t>
+      </w:r>
+    </w:p>
+    <w:p>
+      <w:pPr>
+        <w:pStyle w:val="ABNTGeral"/>
+        <w:numPr>
+          <w:ilvl w:val="0"/>
+          <w:numId w:val="13"/>
+        </w:numPr>
+      </w:pPr>
+      <w:r>
+        <w:rPr>
+          <w:b/>
+        </w:rPr>
+        <w:t xml:space="preserve">Compatibilidade: </w:t>
+      </w:r>
+      <w:r>
+        <w:t>A aplicação será compatível com os principais n</w:t>
+      </w:r>
+      <w:r>
+        <w:t xml:space="preserve">avegadores (Google Chrome, Edge </w:t>
+      </w:r>
+      <w:r>
+        <w:t>e Safari) para assegurar acessibilidade e boa performance em diferentes dispositivos.</w:t>
+      </w:r>
+    </w:p>
+    <w:p>
+      <w:pPr>
+        <w:rPr>
+          <w:rFonts w:ascii="Arial" w:hAnsi="Arial" w:cs="Arial"/>
+          <w:sz w:val="24"/>
+          <w:szCs w:val="24"/>
+        </w:rPr>
+      </w:pPr>
+      <w:r>
+        <w:rPr>
+          <w:rFonts w:ascii="Arial" w:hAnsi="Arial" w:cs="Arial"/>
+          <w:sz w:val="24"/>
+          <w:szCs w:val="24"/>
+        </w:rPr>
+        <w:softHyphen/>
+      </w:r>
+      <w:r>
+        <w:rPr>
+          <w:rFonts w:ascii="Arial" w:hAnsi="Arial" w:cs="Arial"/>
+          <w:sz w:val="24"/>
+          <w:szCs w:val="24"/>
+        </w:rPr>
+        <w:softHyphen/>
+      </w:r>
+      <w:r>
+        <w:rPr>
+          <w:rFonts w:ascii="Arial" w:hAnsi="Arial" w:cs="Arial"/>
+          <w:sz w:val="24"/>
+          <w:szCs w:val="24"/>
+        </w:rPr>
+        <w:softHyphen/>
+      </w:r>
+    </w:p>
+    <w:p>
+      <w:r>
+        <w:softHyphen/>
+      </w:r>
+      <w:r>
+        <w:softHyphen/>
+      </w:r>
+      <w:r>
+        <w:softHyphen/>
+      </w:r>
+      <w:r>
+        <w:softHyphen/>
+      </w:r>
+    </w:p>
+    <w:p>
+      <w:pPr>
+        <w:pStyle w:val="ABNTGeral"/>
         <w:ind w:left="720"/>
         <w:jc w:val="left"/>
         <w:rPr>
@@ -2630,9 +3107,175 @@
           <w:sz w:val="28"/>
           <w:szCs w:val="28"/>
         </w:rPr>
+        <w:lastRenderedPageBreak/>
         <w:t>RESTRIÇÕES</w:t>
       </w:r>
       <w:bookmarkEnd w:id="7"/>
+    </w:p>
+    <w:p>
+      <w:pPr>
+        <w:pStyle w:val="ABNTGeral"/>
+        <w:numPr>
+          <w:ilvl w:val="0"/>
+          <w:numId w:val="14"/>
+        </w:numPr>
+      </w:pPr>
+      <w:r>
+        <w:rPr>
+          <w:b/>
+          <w:bCs/>
+        </w:rPr>
+        <w:t>Conexão estável com a i</w:t>
+      </w:r>
+      <w:r>
+        <w:rPr>
+          <w:b/>
+          <w:bCs/>
+        </w:rPr>
+        <w:t>nternet</w:t>
+      </w:r>
+      <w:r>
+        <w:t>: Para garantir o funcionamento correto da aplicação, é necessário que o usuário tenha uma conexão de internet estável.</w:t>
+      </w:r>
+    </w:p>
+    <w:p>
+      <w:pPr>
+        <w:pStyle w:val="ABNTGeral"/>
+        <w:numPr>
+          <w:ilvl w:val="0"/>
+          <w:numId w:val="14"/>
+        </w:numPr>
+      </w:pPr>
+      <w:r>
+        <w:rPr>
+          <w:b/>
+          <w:bCs/>
+        </w:rPr>
+        <w:t>Conteúdo limitado a quatro h</w:t>
+      </w:r>
+      <w:r>
+        <w:rPr>
+          <w:b/>
+          <w:bCs/>
+        </w:rPr>
+        <w:t>eróis</w:t>
+      </w:r>
+      <w:r>
+        <w:t xml:space="preserve">: Tanto a aplicação quanto o </w:t>
+      </w:r>
+      <w:proofErr w:type="spellStart"/>
+      <w:r>
+        <w:t>quiz</w:t>
+      </w:r>
+      <w:proofErr w:type="spellEnd"/>
+      <w:r>
+        <w:t xml:space="preserve"> abordarão exclusivamente os heróis </w:t>
+      </w:r>
+      <w:r>
+        <w:rPr>
+          <w:bCs/>
+        </w:rPr>
+        <w:t>Homem de Ferro, Homem-Aranha, Wolverine e Capitão América</w:t>
+      </w:r>
+      <w:r>
+        <w:t>, sem incluir informações ou curiosidades de outros personagens do Universo Marvel.</w:t>
+      </w:r>
+    </w:p>
+    <w:p>
+      <w:pPr>
+        <w:pStyle w:val="ABNTGeral"/>
+        <w:numPr>
+          <w:ilvl w:val="0"/>
+          <w:numId w:val="14"/>
+        </w:numPr>
+      </w:pPr>
+      <w:r>
+        <w:rPr>
+          <w:b/>
+          <w:bCs/>
+        </w:rPr>
+        <w:t>Compatibilidade com navegadores s</w:t>
+      </w:r>
+      <w:r>
+        <w:rPr>
+          <w:b/>
+          <w:bCs/>
+        </w:rPr>
+        <w:t>uportados</w:t>
+      </w:r>
+      <w:r>
+        <w:t xml:space="preserve">: A aplicação foi desenvolvida para funcionar em navegadores modernos, como </w:t>
+      </w:r>
+      <w:r>
+        <w:rPr>
+          <w:bCs/>
+        </w:rPr>
+        <w:t>Google Chrome, Edge e Safari</w:t>
+      </w:r>
+      <w:r>
+        <w:t>. Não há garantias de pleno funcionamento em navegadores mais antigos ou desatualizados.</w:t>
+      </w:r>
+    </w:p>
+    <w:p>
+      <w:pPr>
+        <w:pStyle w:val="ABNTGeral"/>
+        <w:numPr>
+          <w:ilvl w:val="0"/>
+          <w:numId w:val="14"/>
+        </w:numPr>
+      </w:pPr>
+      <w:r>
+        <w:rPr>
+          <w:b/>
+          <w:bCs/>
+        </w:rPr>
+        <w:t>Site n</w:t>
+      </w:r>
+      <w:r>
+        <w:rPr>
+          <w:b/>
+          <w:bCs/>
+        </w:rPr>
+        <w:t>ão responsivo</w:t>
+      </w:r>
+      <w:r>
+        <w:t>: A aplic</w:t>
+      </w:r>
+      <w:r>
+        <w:t>ação não é responsiva, isto é</w:t>
+      </w:r>
+      <w:r>
+        <w:t>, não se adapta automaticamente a diferentes tamanhos de tela, podendo apresentar dificuldades de uso em dispositivos móveis ou em telas com resoluções muito pequenas.</w:t>
+      </w:r>
+    </w:p>
+    <w:p>
+      <w:pPr>
+        <w:pStyle w:val="ABNTGeral"/>
+        <w:numPr>
+          <w:ilvl w:val="0"/>
+          <w:numId w:val="14"/>
+        </w:numPr>
+      </w:pPr>
+      <w:r>
+        <w:rPr>
+          <w:b/>
+          <w:bCs/>
+        </w:rPr>
+        <w:t>Acesso a recursos l</w:t>
+      </w:r>
+      <w:r>
+        <w:rPr>
+          <w:b/>
+          <w:bCs/>
+        </w:rPr>
+        <w:t>ocais</w:t>
+      </w:r>
+      <w:r>
+        <w:t>: O sistema depende de um ambiente com as ferramentas adequada</w:t>
+      </w:r>
+      <w:r>
+        <w:t>s, como MySQL Server, Node.js, etc.</w:t>
+      </w:r>
     </w:p>
     <w:p>
       <w:pPr>
@@ -2880,7 +3523,6 @@
           <w:sz w:val="24"/>
           <w:szCs w:val="24"/>
         </w:rPr>
-        <w:lastRenderedPageBreak/>
         <w:br w:type="page"/>
       </w:r>
     </w:p>
@@ -2929,7 +3571,7 @@
       </w:pPr>
     </w:p>
     <w:sectPr>
-      <w:headerReference w:type="default" r:id="rId19"/>
+      <w:headerReference w:type="default" r:id="rId13"/>
       <w:pgSz w:w="11906" w:h="16838"/>
       <w:pgMar w:top="1701" w:right="1134" w:bottom="1134" w:left="1701" w:header="709" w:footer="709" w:gutter="0"/>
       <w:pgNumType w:start="5"/>
@@ -2972,36 +3614,6 @@
 </w:endnotes>
 </file>
 
-<file path=word/footer1.xml><?xml version="1.0" encoding="utf-8"?>
-<w:ftr xmlns:wpc="http://schemas.microsoft.com/office/word/2010/wordprocessingCanvas" xmlns:cx="http://schemas.microsoft.com/office/drawing/2014/chartex" xmlns:mc="http://schemas.openxmlformats.org/markup-compatibility/2006" xmlns:o="urn:schemas-microsoft-com:office:office" xmlns:r="http://schemas.openxmlformats.org/officeDocument/2006/relationships" xmlns:m="http://schemas.openxmlformats.org/officeDocument/2006/math" xmlns:v="urn:schemas-microsoft-com:vml" xmlns:wp14="http://schemas.microsoft.com/office/word/2010/wordprocessingDrawing" xmlns:wp="http://schemas.openxmlformats.org/drawingml/2006/wordprocessingDrawing" xmlns:w10="urn:schemas-microsoft-com:office:word" xmlns:w="http://schemas.openxmlformats.org/wordprocessingml/2006/main" xmlns:w14="http://schemas.microsoft.com/office/word/2010/wordml" xmlns:w15="http://schemas.microsoft.com/office/word/2012/wordml" xmlns:w16se="http://schemas.microsoft.com/office/word/2015/wordml/symex" xmlns:wpg="http://schemas.microsoft.com/office/word/2010/wordprocessingGroup" xmlns:wpi="http://schemas.microsoft.com/office/word/2010/wordprocessingInk" xmlns:wne="http://schemas.microsoft.com/office/word/2006/wordml" xmlns:wps="http://schemas.microsoft.com/office/word/2010/wordprocessingShape" mc:Ignorable="w14 w15 w16se wp14">
-  <w:p>
-    <w:pPr>
-      <w:pStyle w:val="Rodap"/>
-    </w:pPr>
-  </w:p>
-</w:ftr>
-</file>
-
-<file path=word/footer2.xml><?xml version="1.0" encoding="utf-8"?>
-<w:ftr xmlns:wpc="http://schemas.microsoft.com/office/word/2010/wordprocessingCanvas" xmlns:cx="http://schemas.microsoft.com/office/drawing/2014/chartex" xmlns:mc="http://schemas.openxmlformats.org/markup-compatibility/2006" xmlns:o="urn:schemas-microsoft-com:office:office" xmlns:r="http://schemas.openxmlformats.org/officeDocument/2006/relationships" xmlns:m="http://schemas.openxmlformats.org/officeDocument/2006/math" xmlns:v="urn:schemas-microsoft-com:vml" xmlns:wp14="http://schemas.microsoft.com/office/word/2010/wordprocessingDrawing" xmlns:wp="http://schemas.openxmlformats.org/drawingml/2006/wordprocessingDrawing" xmlns:w10="urn:schemas-microsoft-com:office:word" xmlns:w="http://schemas.openxmlformats.org/wordprocessingml/2006/main" xmlns:w14="http://schemas.microsoft.com/office/word/2010/wordml" xmlns:w15="http://schemas.microsoft.com/office/word/2012/wordml" xmlns:w16se="http://schemas.microsoft.com/office/word/2015/wordml/symex" xmlns:wpg="http://schemas.microsoft.com/office/word/2010/wordprocessingGroup" xmlns:wpi="http://schemas.microsoft.com/office/word/2010/wordprocessingInk" xmlns:wne="http://schemas.microsoft.com/office/word/2006/wordml" xmlns:wps="http://schemas.microsoft.com/office/word/2010/wordprocessingShape" mc:Ignorable="w14 w15 w16se wp14">
-  <w:p>
-    <w:pPr>
-      <w:pStyle w:val="Rodap"/>
-    </w:pPr>
-  </w:p>
-</w:ftr>
-</file>
-
-<file path=word/footer3.xml><?xml version="1.0" encoding="utf-8"?>
-<w:ftr xmlns:wpc="http://schemas.microsoft.com/office/word/2010/wordprocessingCanvas" xmlns:cx="http://schemas.microsoft.com/office/drawing/2014/chartex" xmlns:mc="http://schemas.openxmlformats.org/markup-compatibility/2006" xmlns:o="urn:schemas-microsoft-com:office:office" xmlns:r="http://schemas.openxmlformats.org/officeDocument/2006/relationships" xmlns:m="http://schemas.openxmlformats.org/officeDocument/2006/math" xmlns:v="urn:schemas-microsoft-com:vml" xmlns:wp14="http://schemas.microsoft.com/office/word/2010/wordprocessingDrawing" xmlns:wp="http://schemas.openxmlformats.org/drawingml/2006/wordprocessingDrawing" xmlns:w10="urn:schemas-microsoft-com:office:word" xmlns:w="http://schemas.openxmlformats.org/wordprocessingml/2006/main" xmlns:w14="http://schemas.microsoft.com/office/word/2010/wordml" xmlns:w15="http://schemas.microsoft.com/office/word/2012/wordml" xmlns:w16se="http://schemas.microsoft.com/office/word/2015/wordml/symex" xmlns:wpg="http://schemas.microsoft.com/office/word/2010/wordprocessingGroup" xmlns:wpi="http://schemas.microsoft.com/office/word/2010/wordprocessingInk" xmlns:wne="http://schemas.microsoft.com/office/word/2006/wordml" xmlns:wps="http://schemas.microsoft.com/office/word/2010/wordprocessingShape" mc:Ignorable="w14 w15 w16se wp14">
-  <w:p>
-    <w:pPr>
-      <w:pStyle w:val="Rodap"/>
-    </w:pPr>
-  </w:p>
-</w:ftr>
-</file>
-
 <file path=word/footnotes.xml><?xml version="1.0" encoding="utf-8"?>
 <w:footnotes xmlns:wpc="http://schemas.microsoft.com/office/word/2010/wordprocessingCanvas" xmlns:cx="http://schemas.microsoft.com/office/drawing/2014/chartex" xmlns:mc="http://schemas.openxmlformats.org/markup-compatibility/2006" xmlns:o="urn:schemas-microsoft-com:office:office" xmlns:r="http://schemas.openxmlformats.org/officeDocument/2006/relationships" xmlns:m="http://schemas.openxmlformats.org/officeDocument/2006/math" xmlns:v="urn:schemas-microsoft-com:vml" xmlns:wp14="http://schemas.microsoft.com/office/word/2010/wordprocessingDrawing" xmlns:wp="http://schemas.openxmlformats.org/drawingml/2006/wordprocessingDrawing" xmlns:w10="urn:schemas-microsoft-com:office:word" xmlns:w="http://schemas.openxmlformats.org/wordprocessingml/2006/main" xmlns:w14="http://schemas.microsoft.com/office/word/2010/wordml" xmlns:w15="http://schemas.microsoft.com/office/word/2012/wordml" xmlns:w16se="http://schemas.microsoft.com/office/word/2015/wordml/symex" xmlns:wpg="http://schemas.microsoft.com/office/word/2010/wordprocessingGroup" xmlns:wpi="http://schemas.microsoft.com/office/word/2010/wordprocessingInk" xmlns:wne="http://schemas.microsoft.com/office/word/2006/wordml" xmlns:wps="http://schemas.microsoft.com/office/word/2010/wordprocessingShape" mc:Ignorable="w14 w15 w16se wp14">
   <w:footnote w:type="separator" w:id="-1">
@@ -3035,36 +3647,6 @@
 </file>
 
 <file path=word/header1.xml><?xml version="1.0" encoding="utf-8"?>
-<w:hdr xmlns:wpc="http://schemas.microsoft.com/office/word/2010/wordprocessingCanvas" xmlns:cx="http://schemas.microsoft.com/office/drawing/2014/chartex" xmlns:mc="http://schemas.openxmlformats.org/markup-compatibility/2006" xmlns:o="urn:schemas-microsoft-com:office:office" xmlns:r="http://schemas.openxmlformats.org/officeDocument/2006/relationships" xmlns:m="http://schemas.openxmlformats.org/officeDocument/2006/math" xmlns:v="urn:schemas-microsoft-com:vml" xmlns:wp14="http://schemas.microsoft.com/office/word/2010/wordprocessingDrawing" xmlns:wp="http://schemas.openxmlformats.org/drawingml/2006/wordprocessingDrawing" xmlns:w10="urn:schemas-microsoft-com:office:word" xmlns:w="http://schemas.openxmlformats.org/wordprocessingml/2006/main" xmlns:w14="http://schemas.microsoft.com/office/word/2010/wordml" xmlns:w15="http://schemas.microsoft.com/office/word/2012/wordml" xmlns:w16se="http://schemas.microsoft.com/office/word/2015/wordml/symex" xmlns:wpg="http://schemas.microsoft.com/office/word/2010/wordprocessingGroup" xmlns:wpi="http://schemas.microsoft.com/office/word/2010/wordprocessingInk" xmlns:wne="http://schemas.microsoft.com/office/word/2006/wordml" xmlns:wps="http://schemas.microsoft.com/office/word/2010/wordprocessingShape" mc:Ignorable="w14 w15 w16se wp14">
-  <w:p>
-    <w:pPr>
-      <w:pStyle w:val="Cabealho"/>
-    </w:pPr>
-  </w:p>
-</w:hdr>
-</file>
-
-<file path=word/header2.xml><?xml version="1.0" encoding="utf-8"?>
-<w:hdr xmlns:wpc="http://schemas.microsoft.com/office/word/2010/wordprocessingCanvas" xmlns:cx="http://schemas.microsoft.com/office/drawing/2014/chartex" xmlns:mc="http://schemas.openxmlformats.org/markup-compatibility/2006" xmlns:o="urn:schemas-microsoft-com:office:office" xmlns:r="http://schemas.openxmlformats.org/officeDocument/2006/relationships" xmlns:m="http://schemas.openxmlformats.org/officeDocument/2006/math" xmlns:v="urn:schemas-microsoft-com:vml" xmlns:wp14="http://schemas.microsoft.com/office/word/2010/wordprocessingDrawing" xmlns:wp="http://schemas.openxmlformats.org/drawingml/2006/wordprocessingDrawing" xmlns:w10="urn:schemas-microsoft-com:office:word" xmlns:w="http://schemas.openxmlformats.org/wordprocessingml/2006/main" xmlns:w14="http://schemas.microsoft.com/office/word/2010/wordml" xmlns:w15="http://schemas.microsoft.com/office/word/2012/wordml" xmlns:w16se="http://schemas.microsoft.com/office/word/2015/wordml/symex" xmlns:wpg="http://schemas.microsoft.com/office/word/2010/wordprocessingGroup" xmlns:wpi="http://schemas.microsoft.com/office/word/2010/wordprocessingInk" xmlns:wne="http://schemas.microsoft.com/office/word/2006/wordml" xmlns:wps="http://schemas.microsoft.com/office/word/2010/wordprocessingShape" mc:Ignorable="w14 w15 w16se wp14">
-  <w:p>
-    <w:pPr>
-      <w:pStyle w:val="Cabealho"/>
-    </w:pPr>
-  </w:p>
-</w:hdr>
-</file>
-
-<file path=word/header3.xml><?xml version="1.0" encoding="utf-8"?>
-<w:hdr xmlns:wpc="http://schemas.microsoft.com/office/word/2010/wordprocessingCanvas" xmlns:cx="http://schemas.microsoft.com/office/drawing/2014/chartex" xmlns:mc="http://schemas.openxmlformats.org/markup-compatibility/2006" xmlns:o="urn:schemas-microsoft-com:office:office" xmlns:r="http://schemas.openxmlformats.org/officeDocument/2006/relationships" xmlns:m="http://schemas.openxmlformats.org/officeDocument/2006/math" xmlns:v="urn:schemas-microsoft-com:vml" xmlns:wp14="http://schemas.microsoft.com/office/word/2010/wordprocessingDrawing" xmlns:wp="http://schemas.openxmlformats.org/drawingml/2006/wordprocessingDrawing" xmlns:w10="urn:schemas-microsoft-com:office:word" xmlns:w="http://schemas.openxmlformats.org/wordprocessingml/2006/main" xmlns:w14="http://schemas.microsoft.com/office/word/2010/wordml" xmlns:w15="http://schemas.microsoft.com/office/word/2012/wordml" xmlns:w16se="http://schemas.microsoft.com/office/word/2015/wordml/symex" xmlns:wpg="http://schemas.microsoft.com/office/word/2010/wordprocessingGroup" xmlns:wpi="http://schemas.microsoft.com/office/word/2010/wordprocessingInk" xmlns:wne="http://schemas.microsoft.com/office/word/2006/wordml" xmlns:wps="http://schemas.microsoft.com/office/word/2010/wordprocessingShape" mc:Ignorable="w14 w15 w16se wp14">
-  <w:p>
-    <w:pPr>
-      <w:pStyle w:val="Cabealho"/>
-    </w:pPr>
-  </w:p>
-</w:hdr>
-</file>
-
-<file path=word/header4.xml><?xml version="1.0" encoding="utf-8"?>
 <w:hdr xmlns:wpc="http://schemas.microsoft.com/office/word/2010/wordprocessingCanvas" xmlns:cx="http://schemas.microsoft.com/office/drawing/2014/chartex" xmlns:mc="http://schemas.openxmlformats.org/markup-compatibility/2006" xmlns:o="urn:schemas-microsoft-com:office:office" xmlns:r="http://schemas.openxmlformats.org/officeDocument/2006/relationships" xmlns:m="http://schemas.openxmlformats.org/officeDocument/2006/math" xmlns:v="urn:schemas-microsoft-com:vml" xmlns:wp14="http://schemas.microsoft.com/office/word/2010/wordprocessingDrawing" xmlns:wp="http://schemas.openxmlformats.org/drawingml/2006/wordprocessingDrawing" xmlns:w10="urn:schemas-microsoft-com:office:word" xmlns:w="http://schemas.openxmlformats.org/wordprocessingml/2006/main" xmlns:w14="http://schemas.microsoft.com/office/word/2010/wordml" xmlns:w15="http://schemas.microsoft.com/office/word/2012/wordml" xmlns:w16se="http://schemas.microsoft.com/office/word/2015/wordml/symex" xmlns:wpg="http://schemas.microsoft.com/office/word/2010/wordprocessingGroup" xmlns:wpi="http://schemas.microsoft.com/office/word/2010/wordprocessingInk" xmlns:wne="http://schemas.microsoft.com/office/word/2006/wordml" xmlns:wps="http://schemas.microsoft.com/office/word/2010/wordprocessingShape" mc:Ignorable="w14 w15 w16se wp14">
   <w:sdt>
     <w:sdtPr>
@@ -3094,7 +3676,7 @@
           <w:rPr>
             <w:noProof/>
           </w:rPr>
-          <w:t>8</w:t>
+          <w:t>12</w:t>
         </w:r>
         <w:r>
           <w:fldChar w:fldCharType="end"/>
@@ -3356,6 +3938,268 @@
     </w:lvl>
   </w:abstractNum>
   <w:abstractNum w:abstractNumId="1" w15:restartNumberingAfterBreak="0">
+    <w:nsid w:val="02F51496"/>
+    <w:multiLevelType w:val="hybridMultilevel"/>
+    <w:tmpl w:val="BA1075A0"/>
+    <w:lvl w:ilvl="0" w:tplc="04160001">
+      <w:start w:val="1"/>
+      <w:numFmt w:val="bullet"/>
+      <w:lvlText w:val=""/>
+      <w:lvlJc w:val="left"/>
+      <w:pPr>
+        <w:ind w:left="720" w:hanging="360"/>
+      </w:pPr>
+      <w:rPr>
+        <w:rFonts w:ascii="Symbol" w:hAnsi="Symbol" w:hint="default"/>
+      </w:rPr>
+    </w:lvl>
+    <w:lvl w:ilvl="1" w:tplc="04160003" w:tentative="1">
+      <w:start w:val="1"/>
+      <w:numFmt w:val="bullet"/>
+      <w:lvlText w:val="o"/>
+      <w:lvlJc w:val="left"/>
+      <w:pPr>
+        <w:ind w:left="1440" w:hanging="360"/>
+      </w:pPr>
+      <w:rPr>
+        <w:rFonts w:ascii="Courier New" w:hAnsi="Courier New" w:cs="Courier New" w:hint="default"/>
+      </w:rPr>
+    </w:lvl>
+    <w:lvl w:ilvl="2" w:tplc="04160005" w:tentative="1">
+      <w:start w:val="1"/>
+      <w:numFmt w:val="bullet"/>
+      <w:lvlText w:val=""/>
+      <w:lvlJc w:val="left"/>
+      <w:pPr>
+        <w:ind w:left="2160" w:hanging="360"/>
+      </w:pPr>
+      <w:rPr>
+        <w:rFonts w:ascii="Wingdings" w:hAnsi="Wingdings" w:hint="default"/>
+      </w:rPr>
+    </w:lvl>
+    <w:lvl w:ilvl="3" w:tplc="04160001" w:tentative="1">
+      <w:start w:val="1"/>
+      <w:numFmt w:val="bullet"/>
+      <w:lvlText w:val=""/>
+      <w:lvlJc w:val="left"/>
+      <w:pPr>
+        <w:ind w:left="2880" w:hanging="360"/>
+      </w:pPr>
+      <w:rPr>
+        <w:rFonts w:ascii="Symbol" w:hAnsi="Symbol" w:hint="default"/>
+      </w:rPr>
+    </w:lvl>
+    <w:lvl w:ilvl="4" w:tplc="04160003" w:tentative="1">
+      <w:start w:val="1"/>
+      <w:numFmt w:val="bullet"/>
+      <w:lvlText w:val="o"/>
+      <w:lvlJc w:val="left"/>
+      <w:pPr>
+        <w:ind w:left="3600" w:hanging="360"/>
+      </w:pPr>
+      <w:rPr>
+        <w:rFonts w:ascii="Courier New" w:hAnsi="Courier New" w:cs="Courier New" w:hint="default"/>
+      </w:rPr>
+    </w:lvl>
+    <w:lvl w:ilvl="5" w:tplc="04160005" w:tentative="1">
+      <w:start w:val="1"/>
+      <w:numFmt w:val="bullet"/>
+      <w:lvlText w:val=""/>
+      <w:lvlJc w:val="left"/>
+      <w:pPr>
+        <w:ind w:left="4320" w:hanging="360"/>
+      </w:pPr>
+      <w:rPr>
+        <w:rFonts w:ascii="Wingdings" w:hAnsi="Wingdings" w:hint="default"/>
+      </w:rPr>
+    </w:lvl>
+    <w:lvl w:ilvl="6" w:tplc="04160001" w:tentative="1">
+      <w:start w:val="1"/>
+      <w:numFmt w:val="bullet"/>
+      <w:lvlText w:val=""/>
+      <w:lvlJc w:val="left"/>
+      <w:pPr>
+        <w:ind w:left="5040" w:hanging="360"/>
+      </w:pPr>
+      <w:rPr>
+        <w:rFonts w:ascii="Symbol" w:hAnsi="Symbol" w:hint="default"/>
+      </w:rPr>
+    </w:lvl>
+    <w:lvl w:ilvl="7" w:tplc="04160003" w:tentative="1">
+      <w:start w:val="1"/>
+      <w:numFmt w:val="bullet"/>
+      <w:lvlText w:val="o"/>
+      <w:lvlJc w:val="left"/>
+      <w:pPr>
+        <w:ind w:left="5760" w:hanging="360"/>
+      </w:pPr>
+      <w:rPr>
+        <w:rFonts w:ascii="Courier New" w:hAnsi="Courier New" w:cs="Courier New" w:hint="default"/>
+      </w:rPr>
+    </w:lvl>
+    <w:lvl w:ilvl="8" w:tplc="04160005" w:tentative="1">
+      <w:start w:val="1"/>
+      <w:numFmt w:val="bullet"/>
+      <w:lvlText w:val=""/>
+      <w:lvlJc w:val="left"/>
+      <w:pPr>
+        <w:ind w:left="6480" w:hanging="360"/>
+      </w:pPr>
+      <w:rPr>
+        <w:rFonts w:ascii="Wingdings" w:hAnsi="Wingdings" w:hint="default"/>
+      </w:rPr>
+    </w:lvl>
+  </w:abstractNum>
+  <w:abstractNum w:abstractNumId="2" w15:restartNumberingAfterBreak="0">
+    <w:nsid w:val="129E6AAE"/>
+    <w:multiLevelType w:val="multilevel"/>
+    <w:tmpl w:val="B6CAE23A"/>
+    <w:lvl w:ilvl="0">
+      <w:start w:val="1"/>
+      <w:numFmt w:val="bullet"/>
+      <w:lvlText w:val=""/>
+      <w:lvlJc w:val="left"/>
+      <w:pPr>
+        <w:tabs>
+          <w:tab w:val="num" w:pos="720"/>
+        </w:tabs>
+        <w:ind w:left="720" w:hanging="360"/>
+      </w:pPr>
+      <w:rPr>
+        <w:rFonts w:ascii="Symbol" w:hAnsi="Symbol" w:hint="default"/>
+        <w:sz w:val="20"/>
+      </w:rPr>
+    </w:lvl>
+    <w:lvl w:ilvl="1" w:tentative="1">
+      <w:start w:val="1"/>
+      <w:numFmt w:val="bullet"/>
+      <w:lvlText w:val="o"/>
+      <w:lvlJc w:val="left"/>
+      <w:pPr>
+        <w:tabs>
+          <w:tab w:val="num" w:pos="1440"/>
+        </w:tabs>
+        <w:ind w:left="1440" w:hanging="360"/>
+      </w:pPr>
+      <w:rPr>
+        <w:rFonts w:ascii="Courier New" w:hAnsi="Courier New" w:hint="default"/>
+        <w:sz w:val="20"/>
+      </w:rPr>
+    </w:lvl>
+    <w:lvl w:ilvl="2" w:tentative="1">
+      <w:start w:val="1"/>
+      <w:numFmt w:val="bullet"/>
+      <w:lvlText w:val=""/>
+      <w:lvlJc w:val="left"/>
+      <w:pPr>
+        <w:tabs>
+          <w:tab w:val="num" w:pos="2160"/>
+        </w:tabs>
+        <w:ind w:left="2160" w:hanging="360"/>
+      </w:pPr>
+      <w:rPr>
+        <w:rFonts w:ascii="Wingdings" w:hAnsi="Wingdings" w:hint="default"/>
+        <w:sz w:val="20"/>
+      </w:rPr>
+    </w:lvl>
+    <w:lvl w:ilvl="3" w:tentative="1">
+      <w:start w:val="1"/>
+      <w:numFmt w:val="bullet"/>
+      <w:lvlText w:val=""/>
+      <w:lvlJc w:val="left"/>
+      <w:pPr>
+        <w:tabs>
+          <w:tab w:val="num" w:pos="2880"/>
+        </w:tabs>
+        <w:ind w:left="2880" w:hanging="360"/>
+      </w:pPr>
+      <w:rPr>
+        <w:rFonts w:ascii="Wingdings" w:hAnsi="Wingdings" w:hint="default"/>
+        <w:sz w:val="20"/>
+      </w:rPr>
+    </w:lvl>
+    <w:lvl w:ilvl="4" w:tentative="1">
+      <w:start w:val="1"/>
+      <w:numFmt w:val="bullet"/>
+      <w:lvlText w:val=""/>
+      <w:lvlJc w:val="left"/>
+      <w:pPr>
+        <w:tabs>
+          <w:tab w:val="num" w:pos="3600"/>
+        </w:tabs>
+        <w:ind w:left="3600" w:hanging="360"/>
+      </w:pPr>
+      <w:rPr>
+        <w:rFonts w:ascii="Wingdings" w:hAnsi="Wingdings" w:hint="default"/>
+        <w:sz w:val="20"/>
+      </w:rPr>
+    </w:lvl>
+    <w:lvl w:ilvl="5" w:tentative="1">
+      <w:start w:val="1"/>
+      <w:numFmt w:val="bullet"/>
+      <w:lvlText w:val=""/>
+      <w:lvlJc w:val="left"/>
+      <w:pPr>
+        <w:tabs>
+          <w:tab w:val="num" w:pos="4320"/>
+        </w:tabs>
+        <w:ind w:left="4320" w:hanging="360"/>
+      </w:pPr>
+      <w:rPr>
+        <w:rFonts w:ascii="Wingdings" w:hAnsi="Wingdings" w:hint="default"/>
+        <w:sz w:val="20"/>
+      </w:rPr>
+    </w:lvl>
+    <w:lvl w:ilvl="6" w:tentative="1">
+      <w:start w:val="1"/>
+      <w:numFmt w:val="bullet"/>
+      <w:lvlText w:val=""/>
+      <w:lvlJc w:val="left"/>
+      <w:pPr>
+        <w:tabs>
+          <w:tab w:val="num" w:pos="5040"/>
+        </w:tabs>
+        <w:ind w:left="5040" w:hanging="360"/>
+      </w:pPr>
+      <w:rPr>
+        <w:rFonts w:ascii="Wingdings" w:hAnsi="Wingdings" w:hint="default"/>
+        <w:sz w:val="20"/>
+      </w:rPr>
+    </w:lvl>
+    <w:lvl w:ilvl="7" w:tentative="1">
+      <w:start w:val="1"/>
+      <w:numFmt w:val="bullet"/>
+      <w:lvlText w:val=""/>
+      <w:lvlJc w:val="left"/>
+      <w:pPr>
+        <w:tabs>
+          <w:tab w:val="num" w:pos="5760"/>
+        </w:tabs>
+        <w:ind w:left="5760" w:hanging="360"/>
+      </w:pPr>
+      <w:rPr>
+        <w:rFonts w:ascii="Wingdings" w:hAnsi="Wingdings" w:hint="default"/>
+        <w:sz w:val="20"/>
+      </w:rPr>
+    </w:lvl>
+    <w:lvl w:ilvl="8" w:tentative="1">
+      <w:start w:val="1"/>
+      <w:numFmt w:val="bullet"/>
+      <w:lvlText w:val=""/>
+      <w:lvlJc w:val="left"/>
+      <w:pPr>
+        <w:tabs>
+          <w:tab w:val="num" w:pos="6480"/>
+        </w:tabs>
+        <w:ind w:left="6480" w:hanging="360"/>
+      </w:pPr>
+      <w:rPr>
+        <w:rFonts w:ascii="Wingdings" w:hAnsi="Wingdings" w:hint="default"/>
+        <w:sz w:val="20"/>
+      </w:rPr>
+    </w:lvl>
+  </w:abstractNum>
+  <w:abstractNum w:abstractNumId="3" w15:restartNumberingAfterBreak="0">
     <w:nsid w:val="221FD3F0"/>
     <w:multiLevelType w:val="hybridMultilevel"/>
     <w:tmpl w:val="0F189062"/>
@@ -3468,7 +4312,233 @@
       </w:rPr>
     </w:lvl>
   </w:abstractNum>
-  <w:abstractNum w:abstractNumId="2" w15:restartNumberingAfterBreak="0">
+  <w:abstractNum w:abstractNumId="4" w15:restartNumberingAfterBreak="0">
+    <w:nsid w:val="323A19E1"/>
+    <w:multiLevelType w:val="hybridMultilevel"/>
+    <w:tmpl w:val="134826D4"/>
+    <w:lvl w:ilvl="0" w:tplc="04160001">
+      <w:start w:val="1"/>
+      <w:numFmt w:val="bullet"/>
+      <w:lvlText w:val=""/>
+      <w:lvlJc w:val="left"/>
+      <w:pPr>
+        <w:ind w:left="1440" w:hanging="360"/>
+      </w:pPr>
+      <w:rPr>
+        <w:rFonts w:ascii="Symbol" w:hAnsi="Symbol" w:hint="default"/>
+      </w:rPr>
+    </w:lvl>
+    <w:lvl w:ilvl="1" w:tplc="04160003" w:tentative="1">
+      <w:start w:val="1"/>
+      <w:numFmt w:val="bullet"/>
+      <w:lvlText w:val="o"/>
+      <w:lvlJc w:val="left"/>
+      <w:pPr>
+        <w:ind w:left="2160" w:hanging="360"/>
+      </w:pPr>
+      <w:rPr>
+        <w:rFonts w:ascii="Courier New" w:hAnsi="Courier New" w:cs="Courier New" w:hint="default"/>
+      </w:rPr>
+    </w:lvl>
+    <w:lvl w:ilvl="2" w:tplc="04160005" w:tentative="1">
+      <w:start w:val="1"/>
+      <w:numFmt w:val="bullet"/>
+      <w:lvlText w:val=""/>
+      <w:lvlJc w:val="left"/>
+      <w:pPr>
+        <w:ind w:left="2880" w:hanging="360"/>
+      </w:pPr>
+      <w:rPr>
+        <w:rFonts w:ascii="Wingdings" w:hAnsi="Wingdings" w:hint="default"/>
+      </w:rPr>
+    </w:lvl>
+    <w:lvl w:ilvl="3" w:tplc="04160001" w:tentative="1">
+      <w:start w:val="1"/>
+      <w:numFmt w:val="bullet"/>
+      <w:lvlText w:val=""/>
+      <w:lvlJc w:val="left"/>
+      <w:pPr>
+        <w:ind w:left="3600" w:hanging="360"/>
+      </w:pPr>
+      <w:rPr>
+        <w:rFonts w:ascii="Symbol" w:hAnsi="Symbol" w:hint="default"/>
+      </w:rPr>
+    </w:lvl>
+    <w:lvl w:ilvl="4" w:tplc="04160003" w:tentative="1">
+      <w:start w:val="1"/>
+      <w:numFmt w:val="bullet"/>
+      <w:lvlText w:val="o"/>
+      <w:lvlJc w:val="left"/>
+      <w:pPr>
+        <w:ind w:left="4320" w:hanging="360"/>
+      </w:pPr>
+      <w:rPr>
+        <w:rFonts w:ascii="Courier New" w:hAnsi="Courier New" w:cs="Courier New" w:hint="default"/>
+      </w:rPr>
+    </w:lvl>
+    <w:lvl w:ilvl="5" w:tplc="04160005" w:tentative="1">
+      <w:start w:val="1"/>
+      <w:numFmt w:val="bullet"/>
+      <w:lvlText w:val=""/>
+      <w:lvlJc w:val="left"/>
+      <w:pPr>
+        <w:ind w:left="5040" w:hanging="360"/>
+      </w:pPr>
+      <w:rPr>
+        <w:rFonts w:ascii="Wingdings" w:hAnsi="Wingdings" w:hint="default"/>
+      </w:rPr>
+    </w:lvl>
+    <w:lvl w:ilvl="6" w:tplc="04160001" w:tentative="1">
+      <w:start w:val="1"/>
+      <w:numFmt w:val="bullet"/>
+      <w:lvlText w:val=""/>
+      <w:lvlJc w:val="left"/>
+      <w:pPr>
+        <w:ind w:left="5760" w:hanging="360"/>
+      </w:pPr>
+      <w:rPr>
+        <w:rFonts w:ascii="Symbol" w:hAnsi="Symbol" w:hint="default"/>
+      </w:rPr>
+    </w:lvl>
+    <w:lvl w:ilvl="7" w:tplc="04160003" w:tentative="1">
+      <w:start w:val="1"/>
+      <w:numFmt w:val="bullet"/>
+      <w:lvlText w:val="o"/>
+      <w:lvlJc w:val="left"/>
+      <w:pPr>
+        <w:ind w:left="6480" w:hanging="360"/>
+      </w:pPr>
+      <w:rPr>
+        <w:rFonts w:ascii="Courier New" w:hAnsi="Courier New" w:cs="Courier New" w:hint="default"/>
+      </w:rPr>
+    </w:lvl>
+    <w:lvl w:ilvl="8" w:tplc="04160005" w:tentative="1">
+      <w:start w:val="1"/>
+      <w:numFmt w:val="bullet"/>
+      <w:lvlText w:val=""/>
+      <w:lvlJc w:val="left"/>
+      <w:pPr>
+        <w:ind w:left="7200" w:hanging="360"/>
+      </w:pPr>
+      <w:rPr>
+        <w:rFonts w:ascii="Wingdings" w:hAnsi="Wingdings" w:hint="default"/>
+      </w:rPr>
+    </w:lvl>
+  </w:abstractNum>
+  <w:abstractNum w:abstractNumId="5" w15:restartNumberingAfterBreak="0">
+    <w:nsid w:val="34903D27"/>
+    <w:multiLevelType w:val="hybridMultilevel"/>
+    <w:tmpl w:val="80C0C938"/>
+    <w:lvl w:ilvl="0" w:tplc="04160001">
+      <w:start w:val="1"/>
+      <w:numFmt w:val="bullet"/>
+      <w:lvlText w:val=""/>
+      <w:lvlJc w:val="left"/>
+      <w:pPr>
+        <w:ind w:left="720" w:hanging="360"/>
+      </w:pPr>
+      <w:rPr>
+        <w:rFonts w:ascii="Symbol" w:hAnsi="Symbol" w:hint="default"/>
+      </w:rPr>
+    </w:lvl>
+    <w:lvl w:ilvl="1" w:tplc="04160003" w:tentative="1">
+      <w:start w:val="1"/>
+      <w:numFmt w:val="bullet"/>
+      <w:lvlText w:val="o"/>
+      <w:lvlJc w:val="left"/>
+      <w:pPr>
+        <w:ind w:left="1440" w:hanging="360"/>
+      </w:pPr>
+      <w:rPr>
+        <w:rFonts w:ascii="Courier New" w:hAnsi="Courier New" w:cs="Courier New" w:hint="default"/>
+      </w:rPr>
+    </w:lvl>
+    <w:lvl w:ilvl="2" w:tplc="04160005" w:tentative="1">
+      <w:start w:val="1"/>
+      <w:numFmt w:val="bullet"/>
+      <w:lvlText w:val=""/>
+      <w:lvlJc w:val="left"/>
+      <w:pPr>
+        <w:ind w:left="2160" w:hanging="360"/>
+      </w:pPr>
+      <w:rPr>
+        <w:rFonts w:ascii="Wingdings" w:hAnsi="Wingdings" w:hint="default"/>
+      </w:rPr>
+    </w:lvl>
+    <w:lvl w:ilvl="3" w:tplc="04160001" w:tentative="1">
+      <w:start w:val="1"/>
+      <w:numFmt w:val="bullet"/>
+      <w:lvlText w:val=""/>
+      <w:lvlJc w:val="left"/>
+      <w:pPr>
+        <w:ind w:left="2880" w:hanging="360"/>
+      </w:pPr>
+      <w:rPr>
+        <w:rFonts w:ascii="Symbol" w:hAnsi="Symbol" w:hint="default"/>
+      </w:rPr>
+    </w:lvl>
+    <w:lvl w:ilvl="4" w:tplc="04160003" w:tentative="1">
+      <w:start w:val="1"/>
+      <w:numFmt w:val="bullet"/>
+      <w:lvlText w:val="o"/>
+      <w:lvlJc w:val="left"/>
+      <w:pPr>
+        <w:ind w:left="3600" w:hanging="360"/>
+      </w:pPr>
+      <w:rPr>
+        <w:rFonts w:ascii="Courier New" w:hAnsi="Courier New" w:cs="Courier New" w:hint="default"/>
+      </w:rPr>
+    </w:lvl>
+    <w:lvl w:ilvl="5" w:tplc="04160005" w:tentative="1">
+      <w:start w:val="1"/>
+      <w:numFmt w:val="bullet"/>
+      <w:lvlText w:val=""/>
+      <w:lvlJc w:val="left"/>
+      <w:pPr>
+        <w:ind w:left="4320" w:hanging="360"/>
+      </w:pPr>
+      <w:rPr>
+        <w:rFonts w:ascii="Wingdings" w:hAnsi="Wingdings" w:hint="default"/>
+      </w:rPr>
+    </w:lvl>
+    <w:lvl w:ilvl="6" w:tplc="04160001" w:tentative="1">
+      <w:start w:val="1"/>
+      <w:numFmt w:val="bullet"/>
+      <w:lvlText w:val=""/>
+      <w:lvlJc w:val="left"/>
+      <w:pPr>
+        <w:ind w:left="5040" w:hanging="360"/>
+      </w:pPr>
+      <w:rPr>
+        <w:rFonts w:ascii="Symbol" w:hAnsi="Symbol" w:hint="default"/>
+      </w:rPr>
+    </w:lvl>
+    <w:lvl w:ilvl="7" w:tplc="04160003" w:tentative="1">
+      <w:start w:val="1"/>
+      <w:numFmt w:val="bullet"/>
+      <w:lvlText w:val="o"/>
+      <w:lvlJc w:val="left"/>
+      <w:pPr>
+        <w:ind w:left="5760" w:hanging="360"/>
+      </w:pPr>
+      <w:rPr>
+        <w:rFonts w:ascii="Courier New" w:hAnsi="Courier New" w:cs="Courier New" w:hint="default"/>
+      </w:rPr>
+    </w:lvl>
+    <w:lvl w:ilvl="8" w:tplc="04160005" w:tentative="1">
+      <w:start w:val="1"/>
+      <w:numFmt w:val="bullet"/>
+      <w:lvlText w:val=""/>
+      <w:lvlJc w:val="left"/>
+      <w:pPr>
+        <w:ind w:left="6480" w:hanging="360"/>
+      </w:pPr>
+      <w:rPr>
+        <w:rFonts w:ascii="Wingdings" w:hAnsi="Wingdings" w:hint="default"/>
+      </w:rPr>
+    </w:lvl>
+  </w:abstractNum>
+  <w:abstractNum w:abstractNumId="6" w15:restartNumberingAfterBreak="0">
     <w:nsid w:val="3709256D"/>
     <w:multiLevelType w:val="multilevel"/>
     <w:tmpl w:val="1B169838"/>
@@ -3597,7 +4667,7 @@
       </w:rPr>
     </w:lvl>
   </w:abstractNum>
-  <w:abstractNum w:abstractNumId="3" w15:restartNumberingAfterBreak="0">
+  <w:abstractNum w:abstractNumId="7" w15:restartNumberingAfterBreak="0">
     <w:nsid w:val="43000D1D"/>
     <w:multiLevelType w:val="hybridMultilevel"/>
     <w:tmpl w:val="90EE6370"/>
@@ -3686,7 +4756,495 @@
       </w:pPr>
     </w:lvl>
   </w:abstractNum>
-  <w:abstractNum w:abstractNumId="4" w15:restartNumberingAfterBreak="0">
+  <w:abstractNum w:abstractNumId="8" w15:restartNumberingAfterBreak="0">
+    <w:nsid w:val="4617223C"/>
+    <w:multiLevelType w:val="hybridMultilevel"/>
+    <w:tmpl w:val="0C94DE0E"/>
+    <w:lvl w:ilvl="0" w:tplc="04160005">
+      <w:start w:val="1"/>
+      <w:numFmt w:val="bullet"/>
+      <w:lvlText w:val=""/>
+      <w:lvlJc w:val="left"/>
+      <w:pPr>
+        <w:ind w:left="720" w:hanging="360"/>
+      </w:pPr>
+      <w:rPr>
+        <w:rFonts w:ascii="Wingdings" w:hAnsi="Wingdings" w:hint="default"/>
+      </w:rPr>
+    </w:lvl>
+    <w:lvl w:ilvl="1" w:tplc="04160003" w:tentative="1">
+      <w:start w:val="1"/>
+      <w:numFmt w:val="bullet"/>
+      <w:lvlText w:val="o"/>
+      <w:lvlJc w:val="left"/>
+      <w:pPr>
+        <w:ind w:left="1440" w:hanging="360"/>
+      </w:pPr>
+      <w:rPr>
+        <w:rFonts w:ascii="Courier New" w:hAnsi="Courier New" w:cs="Courier New" w:hint="default"/>
+      </w:rPr>
+    </w:lvl>
+    <w:lvl w:ilvl="2" w:tplc="04160005">
+      <w:start w:val="1"/>
+      <w:numFmt w:val="bullet"/>
+      <w:lvlText w:val=""/>
+      <w:lvlJc w:val="left"/>
+      <w:pPr>
+        <w:ind w:left="2160" w:hanging="360"/>
+      </w:pPr>
+      <w:rPr>
+        <w:rFonts w:ascii="Wingdings" w:hAnsi="Wingdings" w:hint="default"/>
+      </w:rPr>
+    </w:lvl>
+    <w:lvl w:ilvl="3" w:tplc="04160001" w:tentative="1">
+      <w:start w:val="1"/>
+      <w:numFmt w:val="bullet"/>
+      <w:lvlText w:val=""/>
+      <w:lvlJc w:val="left"/>
+      <w:pPr>
+        <w:ind w:left="2880" w:hanging="360"/>
+      </w:pPr>
+      <w:rPr>
+        <w:rFonts w:ascii="Symbol" w:hAnsi="Symbol" w:hint="default"/>
+      </w:rPr>
+    </w:lvl>
+    <w:lvl w:ilvl="4" w:tplc="04160003" w:tentative="1">
+      <w:start w:val="1"/>
+      <w:numFmt w:val="bullet"/>
+      <w:lvlText w:val="o"/>
+      <w:lvlJc w:val="left"/>
+      <w:pPr>
+        <w:ind w:left="3600" w:hanging="360"/>
+      </w:pPr>
+      <w:rPr>
+        <w:rFonts w:ascii="Courier New" w:hAnsi="Courier New" w:cs="Courier New" w:hint="default"/>
+      </w:rPr>
+    </w:lvl>
+    <w:lvl w:ilvl="5" w:tplc="04160005" w:tentative="1">
+      <w:start w:val="1"/>
+      <w:numFmt w:val="bullet"/>
+      <w:lvlText w:val=""/>
+      <w:lvlJc w:val="left"/>
+      <w:pPr>
+        <w:ind w:left="4320" w:hanging="360"/>
+      </w:pPr>
+      <w:rPr>
+        <w:rFonts w:ascii="Wingdings" w:hAnsi="Wingdings" w:hint="default"/>
+      </w:rPr>
+    </w:lvl>
+    <w:lvl w:ilvl="6" w:tplc="04160001" w:tentative="1">
+      <w:start w:val="1"/>
+      <w:numFmt w:val="bullet"/>
+      <w:lvlText w:val=""/>
+      <w:lvlJc w:val="left"/>
+      <w:pPr>
+        <w:ind w:left="5040" w:hanging="360"/>
+      </w:pPr>
+      <w:rPr>
+        <w:rFonts w:ascii="Symbol" w:hAnsi="Symbol" w:hint="default"/>
+      </w:rPr>
+    </w:lvl>
+    <w:lvl w:ilvl="7" w:tplc="04160003" w:tentative="1">
+      <w:start w:val="1"/>
+      <w:numFmt w:val="bullet"/>
+      <w:lvlText w:val="o"/>
+      <w:lvlJc w:val="left"/>
+      <w:pPr>
+        <w:ind w:left="5760" w:hanging="360"/>
+      </w:pPr>
+      <w:rPr>
+        <w:rFonts w:ascii="Courier New" w:hAnsi="Courier New" w:cs="Courier New" w:hint="default"/>
+      </w:rPr>
+    </w:lvl>
+    <w:lvl w:ilvl="8" w:tplc="04160005" w:tentative="1">
+      <w:start w:val="1"/>
+      <w:numFmt w:val="bullet"/>
+      <w:lvlText w:val=""/>
+      <w:lvlJc w:val="left"/>
+      <w:pPr>
+        <w:ind w:left="6480" w:hanging="360"/>
+      </w:pPr>
+      <w:rPr>
+        <w:rFonts w:ascii="Wingdings" w:hAnsi="Wingdings" w:hint="default"/>
+      </w:rPr>
+    </w:lvl>
+  </w:abstractNum>
+  <w:abstractNum w:abstractNumId="9" w15:restartNumberingAfterBreak="0">
+    <w:nsid w:val="4F843E32"/>
+    <w:multiLevelType w:val="hybridMultilevel"/>
+    <w:tmpl w:val="5366C2EA"/>
+    <w:lvl w:ilvl="0" w:tplc="04160001">
+      <w:start w:val="1"/>
+      <w:numFmt w:val="bullet"/>
+      <w:lvlText w:val=""/>
+      <w:lvlJc w:val="left"/>
+      <w:pPr>
+        <w:ind w:left="720" w:hanging="360"/>
+      </w:pPr>
+      <w:rPr>
+        <w:rFonts w:ascii="Symbol" w:hAnsi="Symbol" w:hint="default"/>
+      </w:rPr>
+    </w:lvl>
+    <w:lvl w:ilvl="1" w:tplc="04160003" w:tentative="1">
+      <w:start w:val="1"/>
+      <w:numFmt w:val="bullet"/>
+      <w:lvlText w:val="o"/>
+      <w:lvlJc w:val="left"/>
+      <w:pPr>
+        <w:ind w:left="1440" w:hanging="360"/>
+      </w:pPr>
+      <w:rPr>
+        <w:rFonts w:ascii="Courier New" w:hAnsi="Courier New" w:cs="Courier New" w:hint="default"/>
+      </w:rPr>
+    </w:lvl>
+    <w:lvl w:ilvl="2" w:tplc="04160005" w:tentative="1">
+      <w:start w:val="1"/>
+      <w:numFmt w:val="bullet"/>
+      <w:lvlText w:val=""/>
+      <w:lvlJc w:val="left"/>
+      <w:pPr>
+        <w:ind w:left="2160" w:hanging="360"/>
+      </w:pPr>
+      <w:rPr>
+        <w:rFonts w:ascii="Wingdings" w:hAnsi="Wingdings" w:hint="default"/>
+      </w:rPr>
+    </w:lvl>
+    <w:lvl w:ilvl="3" w:tplc="04160001" w:tentative="1">
+      <w:start w:val="1"/>
+      <w:numFmt w:val="bullet"/>
+      <w:lvlText w:val=""/>
+      <w:lvlJc w:val="left"/>
+      <w:pPr>
+        <w:ind w:left="2880" w:hanging="360"/>
+      </w:pPr>
+      <w:rPr>
+        <w:rFonts w:ascii="Symbol" w:hAnsi="Symbol" w:hint="default"/>
+      </w:rPr>
+    </w:lvl>
+    <w:lvl w:ilvl="4" w:tplc="04160003" w:tentative="1">
+      <w:start w:val="1"/>
+      <w:numFmt w:val="bullet"/>
+      <w:lvlText w:val="o"/>
+      <w:lvlJc w:val="left"/>
+      <w:pPr>
+        <w:ind w:left="3600" w:hanging="360"/>
+      </w:pPr>
+      <w:rPr>
+        <w:rFonts w:ascii="Courier New" w:hAnsi="Courier New" w:cs="Courier New" w:hint="default"/>
+      </w:rPr>
+    </w:lvl>
+    <w:lvl w:ilvl="5" w:tplc="04160005" w:tentative="1">
+      <w:start w:val="1"/>
+      <w:numFmt w:val="bullet"/>
+      <w:lvlText w:val=""/>
+      <w:lvlJc w:val="left"/>
+      <w:pPr>
+        <w:ind w:left="4320" w:hanging="360"/>
+      </w:pPr>
+      <w:rPr>
+        <w:rFonts w:ascii="Wingdings" w:hAnsi="Wingdings" w:hint="default"/>
+      </w:rPr>
+    </w:lvl>
+    <w:lvl w:ilvl="6" w:tplc="04160001" w:tentative="1">
+      <w:start w:val="1"/>
+      <w:numFmt w:val="bullet"/>
+      <w:lvlText w:val=""/>
+      <w:lvlJc w:val="left"/>
+      <w:pPr>
+        <w:ind w:left="5040" w:hanging="360"/>
+      </w:pPr>
+      <w:rPr>
+        <w:rFonts w:ascii="Symbol" w:hAnsi="Symbol" w:hint="default"/>
+      </w:rPr>
+    </w:lvl>
+    <w:lvl w:ilvl="7" w:tplc="04160003" w:tentative="1">
+      <w:start w:val="1"/>
+      <w:numFmt w:val="bullet"/>
+      <w:lvlText w:val="o"/>
+      <w:lvlJc w:val="left"/>
+      <w:pPr>
+        <w:ind w:left="5760" w:hanging="360"/>
+      </w:pPr>
+      <w:rPr>
+        <w:rFonts w:ascii="Courier New" w:hAnsi="Courier New" w:cs="Courier New" w:hint="default"/>
+      </w:rPr>
+    </w:lvl>
+    <w:lvl w:ilvl="8" w:tplc="04160005" w:tentative="1">
+      <w:start w:val="1"/>
+      <w:numFmt w:val="bullet"/>
+      <w:lvlText w:val=""/>
+      <w:lvlJc w:val="left"/>
+      <w:pPr>
+        <w:ind w:left="6480" w:hanging="360"/>
+      </w:pPr>
+      <w:rPr>
+        <w:rFonts w:ascii="Wingdings" w:hAnsi="Wingdings" w:hint="default"/>
+      </w:rPr>
+    </w:lvl>
+  </w:abstractNum>
+  <w:abstractNum w:abstractNumId="10" w15:restartNumberingAfterBreak="0">
+    <w:nsid w:val="50C277F0"/>
+    <w:multiLevelType w:val="hybridMultilevel"/>
+    <w:tmpl w:val="2A160054"/>
+    <w:lvl w:ilvl="0" w:tplc="04160001">
+      <w:start w:val="1"/>
+      <w:numFmt w:val="bullet"/>
+      <w:lvlText w:val=""/>
+      <w:lvlJc w:val="left"/>
+      <w:pPr>
+        <w:ind w:left="720" w:hanging="360"/>
+      </w:pPr>
+      <w:rPr>
+        <w:rFonts w:ascii="Symbol" w:hAnsi="Symbol" w:hint="default"/>
+      </w:rPr>
+    </w:lvl>
+    <w:lvl w:ilvl="1" w:tplc="04160003" w:tentative="1">
+      <w:start w:val="1"/>
+      <w:numFmt w:val="bullet"/>
+      <w:lvlText w:val="o"/>
+      <w:lvlJc w:val="left"/>
+      <w:pPr>
+        <w:ind w:left="1440" w:hanging="360"/>
+      </w:pPr>
+      <w:rPr>
+        <w:rFonts w:ascii="Courier New" w:hAnsi="Courier New" w:cs="Courier New" w:hint="default"/>
+      </w:rPr>
+    </w:lvl>
+    <w:lvl w:ilvl="2" w:tplc="04160005" w:tentative="1">
+      <w:start w:val="1"/>
+      <w:numFmt w:val="bullet"/>
+      <w:lvlText w:val=""/>
+      <w:lvlJc w:val="left"/>
+      <w:pPr>
+        <w:ind w:left="2160" w:hanging="360"/>
+      </w:pPr>
+      <w:rPr>
+        <w:rFonts w:ascii="Wingdings" w:hAnsi="Wingdings" w:hint="default"/>
+      </w:rPr>
+    </w:lvl>
+    <w:lvl w:ilvl="3" w:tplc="04160001" w:tentative="1">
+      <w:start w:val="1"/>
+      <w:numFmt w:val="bullet"/>
+      <w:lvlText w:val=""/>
+      <w:lvlJc w:val="left"/>
+      <w:pPr>
+        <w:ind w:left="2880" w:hanging="360"/>
+      </w:pPr>
+      <w:rPr>
+        <w:rFonts w:ascii="Symbol" w:hAnsi="Symbol" w:hint="default"/>
+      </w:rPr>
+    </w:lvl>
+    <w:lvl w:ilvl="4" w:tplc="04160003" w:tentative="1">
+      <w:start w:val="1"/>
+      <w:numFmt w:val="bullet"/>
+      <w:lvlText w:val="o"/>
+      <w:lvlJc w:val="left"/>
+      <w:pPr>
+        <w:ind w:left="3600" w:hanging="360"/>
+      </w:pPr>
+      <w:rPr>
+        <w:rFonts w:ascii="Courier New" w:hAnsi="Courier New" w:cs="Courier New" w:hint="default"/>
+      </w:rPr>
+    </w:lvl>
+    <w:lvl w:ilvl="5" w:tplc="04160005" w:tentative="1">
+      <w:start w:val="1"/>
+      <w:numFmt w:val="bullet"/>
+      <w:lvlText w:val=""/>
+      <w:lvlJc w:val="left"/>
+      <w:pPr>
+        <w:ind w:left="4320" w:hanging="360"/>
+      </w:pPr>
+      <w:rPr>
+        <w:rFonts w:ascii="Wingdings" w:hAnsi="Wingdings" w:hint="default"/>
+      </w:rPr>
+    </w:lvl>
+    <w:lvl w:ilvl="6" w:tplc="04160001" w:tentative="1">
+      <w:start w:val="1"/>
+      <w:numFmt w:val="bullet"/>
+      <w:lvlText w:val=""/>
+      <w:lvlJc w:val="left"/>
+      <w:pPr>
+        <w:ind w:left="5040" w:hanging="360"/>
+      </w:pPr>
+      <w:rPr>
+        <w:rFonts w:ascii="Symbol" w:hAnsi="Symbol" w:hint="default"/>
+      </w:rPr>
+    </w:lvl>
+    <w:lvl w:ilvl="7" w:tplc="04160003" w:tentative="1">
+      <w:start w:val="1"/>
+      <w:numFmt w:val="bullet"/>
+      <w:lvlText w:val="o"/>
+      <w:lvlJc w:val="left"/>
+      <w:pPr>
+        <w:ind w:left="5760" w:hanging="360"/>
+      </w:pPr>
+      <w:rPr>
+        <w:rFonts w:ascii="Courier New" w:hAnsi="Courier New" w:cs="Courier New" w:hint="default"/>
+      </w:rPr>
+    </w:lvl>
+    <w:lvl w:ilvl="8" w:tplc="04160005" w:tentative="1">
+      <w:start w:val="1"/>
+      <w:numFmt w:val="bullet"/>
+      <w:lvlText w:val=""/>
+      <w:lvlJc w:val="left"/>
+      <w:pPr>
+        <w:ind w:left="6480" w:hanging="360"/>
+      </w:pPr>
+      <w:rPr>
+        <w:rFonts w:ascii="Wingdings" w:hAnsi="Wingdings" w:hint="default"/>
+      </w:rPr>
+    </w:lvl>
+  </w:abstractNum>
+  <w:abstractNum w:abstractNumId="11" w15:restartNumberingAfterBreak="0">
+    <w:nsid w:val="5DEF69F0"/>
+    <w:multiLevelType w:val="multilevel"/>
+    <w:tmpl w:val="F7F04FDE"/>
+    <w:lvl w:ilvl="0">
+      <w:start w:val="1"/>
+      <w:numFmt w:val="bullet"/>
+      <w:lvlText w:val=""/>
+      <w:lvlJc w:val="left"/>
+      <w:pPr>
+        <w:tabs>
+          <w:tab w:val="num" w:pos="720"/>
+        </w:tabs>
+        <w:ind w:left="720" w:hanging="360"/>
+      </w:pPr>
+      <w:rPr>
+        <w:rFonts w:ascii="Symbol" w:hAnsi="Symbol" w:hint="default"/>
+        <w:sz w:val="20"/>
+      </w:rPr>
+    </w:lvl>
+    <w:lvl w:ilvl="1" w:tentative="1">
+      <w:start w:val="1"/>
+      <w:numFmt w:val="bullet"/>
+      <w:lvlText w:val="o"/>
+      <w:lvlJc w:val="left"/>
+      <w:pPr>
+        <w:tabs>
+          <w:tab w:val="num" w:pos="1440"/>
+        </w:tabs>
+        <w:ind w:left="1440" w:hanging="360"/>
+      </w:pPr>
+      <w:rPr>
+        <w:rFonts w:ascii="Courier New" w:hAnsi="Courier New" w:hint="default"/>
+        <w:sz w:val="20"/>
+      </w:rPr>
+    </w:lvl>
+    <w:lvl w:ilvl="2" w:tentative="1">
+      <w:start w:val="1"/>
+      <w:numFmt w:val="bullet"/>
+      <w:lvlText w:val=""/>
+      <w:lvlJc w:val="left"/>
+      <w:pPr>
+        <w:tabs>
+          <w:tab w:val="num" w:pos="2160"/>
+        </w:tabs>
+        <w:ind w:left="2160" w:hanging="360"/>
+      </w:pPr>
+      <w:rPr>
+        <w:rFonts w:ascii="Wingdings" w:hAnsi="Wingdings" w:hint="default"/>
+        <w:sz w:val="20"/>
+      </w:rPr>
+    </w:lvl>
+    <w:lvl w:ilvl="3" w:tentative="1">
+      <w:start w:val="1"/>
+      <w:numFmt w:val="bullet"/>
+      <w:lvlText w:val=""/>
+      <w:lvlJc w:val="left"/>
+      <w:pPr>
+        <w:tabs>
+          <w:tab w:val="num" w:pos="2880"/>
+        </w:tabs>
+        <w:ind w:left="2880" w:hanging="360"/>
+      </w:pPr>
+      <w:rPr>
+        <w:rFonts w:ascii="Wingdings" w:hAnsi="Wingdings" w:hint="default"/>
+        <w:sz w:val="20"/>
+      </w:rPr>
+    </w:lvl>
+    <w:lvl w:ilvl="4" w:tentative="1">
+      <w:start w:val="1"/>
+      <w:numFmt w:val="bullet"/>
+      <w:lvlText w:val=""/>
+      <w:lvlJc w:val="left"/>
+      <w:pPr>
+        <w:tabs>
+          <w:tab w:val="num" w:pos="3600"/>
+        </w:tabs>
+        <w:ind w:left="3600" w:hanging="360"/>
+      </w:pPr>
+      <w:rPr>
+        <w:rFonts w:ascii="Wingdings" w:hAnsi="Wingdings" w:hint="default"/>
+        <w:sz w:val="20"/>
+      </w:rPr>
+    </w:lvl>
+    <w:lvl w:ilvl="5" w:tentative="1">
+      <w:start w:val="1"/>
+      <w:numFmt w:val="bullet"/>
+      <w:lvlText w:val=""/>
+      <w:lvlJc w:val="left"/>
+      <w:pPr>
+        <w:tabs>
+          <w:tab w:val="num" w:pos="4320"/>
+        </w:tabs>
+        <w:ind w:left="4320" w:hanging="360"/>
+      </w:pPr>
+      <w:rPr>
+        <w:rFonts w:ascii="Wingdings" w:hAnsi="Wingdings" w:hint="default"/>
+        <w:sz w:val="20"/>
+      </w:rPr>
+    </w:lvl>
+    <w:lvl w:ilvl="6" w:tentative="1">
+      <w:start w:val="1"/>
+      <w:numFmt w:val="bullet"/>
+      <w:lvlText w:val=""/>
+      <w:lvlJc w:val="left"/>
+      <w:pPr>
+        <w:tabs>
+          <w:tab w:val="num" w:pos="5040"/>
+        </w:tabs>
+        <w:ind w:left="5040" w:hanging="360"/>
+      </w:pPr>
+      <w:rPr>
+        <w:rFonts w:ascii="Wingdings" w:hAnsi="Wingdings" w:hint="default"/>
+        <w:sz w:val="20"/>
+      </w:rPr>
+    </w:lvl>
+    <w:lvl w:ilvl="7" w:tentative="1">
+      <w:start w:val="1"/>
+      <w:numFmt w:val="bullet"/>
+      <w:lvlText w:val=""/>
+      <w:lvlJc w:val="left"/>
+      <w:pPr>
+        <w:tabs>
+          <w:tab w:val="num" w:pos="5760"/>
+        </w:tabs>
+        <w:ind w:left="5760" w:hanging="360"/>
+      </w:pPr>
+      <w:rPr>
+        <w:rFonts w:ascii="Wingdings" w:hAnsi="Wingdings" w:hint="default"/>
+        <w:sz w:val="20"/>
+      </w:rPr>
+    </w:lvl>
+    <w:lvl w:ilvl="8" w:tentative="1">
+      <w:start w:val="1"/>
+      <w:numFmt w:val="bullet"/>
+      <w:lvlText w:val=""/>
+      <w:lvlJc w:val="left"/>
+      <w:pPr>
+        <w:tabs>
+          <w:tab w:val="num" w:pos="6480"/>
+        </w:tabs>
+        <w:ind w:left="6480" w:hanging="360"/>
+      </w:pPr>
+      <w:rPr>
+        <w:rFonts w:ascii="Wingdings" w:hAnsi="Wingdings" w:hint="default"/>
+        <w:sz w:val="20"/>
+      </w:rPr>
+    </w:lvl>
+  </w:abstractNum>
+  <w:abstractNum w:abstractNumId="12" w15:restartNumberingAfterBreak="0">
     <w:nsid w:val="5E8E26AC"/>
     <w:multiLevelType w:val="multilevel"/>
     <w:tmpl w:val="1B169838"/>
@@ -3815,7 +5373,7 @@
       </w:rPr>
     </w:lvl>
   </w:abstractNum>
-  <w:abstractNum w:abstractNumId="5" w15:restartNumberingAfterBreak="0">
+  <w:abstractNum w:abstractNumId="13" w15:restartNumberingAfterBreak="0">
     <w:nsid w:val="63AC58F3"/>
     <w:multiLevelType w:val="hybridMultilevel"/>
     <w:tmpl w:val="6E96F580"/>
@@ -3929,22 +5487,46 @@
     </w:lvl>
   </w:abstractNum>
   <w:num w:numId="1">
-    <w:abstractNumId w:val="1"/>
+    <w:abstractNumId w:val="3"/>
   </w:num>
   <w:num w:numId="2">
-    <w:abstractNumId w:val="5"/>
+    <w:abstractNumId w:val="13"/>
   </w:num>
   <w:num w:numId="3">
-    <w:abstractNumId w:val="2"/>
+    <w:abstractNumId w:val="6"/>
   </w:num>
   <w:num w:numId="4">
     <w:abstractNumId w:val="0"/>
   </w:num>
   <w:num w:numId="5">
+    <w:abstractNumId w:val="12"/>
+  </w:num>
+  <w:num w:numId="6">
+    <w:abstractNumId w:val="7"/>
+  </w:num>
+  <w:num w:numId="7">
+    <w:abstractNumId w:val="2"/>
+  </w:num>
+  <w:num w:numId="8">
+    <w:abstractNumId w:val="11"/>
+  </w:num>
+  <w:num w:numId="9">
+    <w:abstractNumId w:val="5"/>
+  </w:num>
+  <w:num w:numId="10">
+    <w:abstractNumId w:val="9"/>
+  </w:num>
+  <w:num w:numId="11">
+    <w:abstractNumId w:val="8"/>
+  </w:num>
+  <w:num w:numId="12">
     <w:abstractNumId w:val="4"/>
   </w:num>
-  <w:num w:numId="6">
-    <w:abstractNumId w:val="3"/>
+  <w:num w:numId="13">
+    <w:abstractNumId w:val="10"/>
+  </w:num>
+  <w:num w:numId="14">
+    <w:abstractNumId w:val="1"/>
   </w:num>
   <w:numIdMacAtCleanup w:val="4"/>
 </w:numbering>
@@ -5292,6 +6874,17 @@
       <w:vertAlign w:val="superscript"/>
     </w:rPr>
   </w:style>
+  <w:style w:type="character" w:styleId="nfase">
+    <w:name w:val="Emphasis"/>
+    <w:basedOn w:val="Fontepargpadro"/>
+    <w:uiPriority w:val="20"/>
+    <w:qFormat/>
+    <w:rsid w:val="0004506D"/>
+    <w:rPr>
+      <w:i/>
+      <w:iCs/>
+    </w:rPr>
+  </w:style>
 </w:styles>
 </file>
 
@@ -5561,7 +7154,7 @@
 </file>
 
 <file path=customXml/itemProps1.xml><?xml version="1.0" encoding="utf-8"?>
-<ds:datastoreItem xmlns:ds="http://schemas.openxmlformats.org/officeDocument/2006/customXml" ds:itemID="{1F1A755C-9362-4324-87C9-3C9C8D45BF6A}">
+<ds:datastoreItem xmlns:ds="http://schemas.openxmlformats.org/officeDocument/2006/customXml" ds:itemID="{CF8F230B-B7C8-4960-9A74-2211F2198C6D}">
   <ds:schemaRefs>
     <ds:schemaRef ds:uri="http://schemas.openxmlformats.org/officeDocument/2006/bibliography"/>
   </ds:schemaRefs>

</xml_diff>